<commit_message>
docs/refactor: Update the report
</commit_message>
<xml_diff>
--- a/Email_Client_Project/report.docx
+++ b/Email_Client_Project/report.docx
@@ -3877,7 +3877,6 @@
               <w:bCs/>
               <w:sz w:val="30"/>
               <w:szCs w:val="30"/>
-              <w:rtl/>
             </w:rPr>
           </w:pPr>
           <w:r>
@@ -3938,86 +3937,7 @@
               <w:bCs/>
               <w:sz w:val="30"/>
               <w:szCs w:val="30"/>
-            </w:rPr>
-          </w:pPr>
-          <w:r>
-            <w:rPr>
-              <w:b/>
-              <w:bCs/>
-              <w:sz w:val="36"/>
-              <w:szCs w:val="36"/>
-            </w:rPr>
-            <w:t xml:space="preserve">Muhammad </w:t>
-          </w:r>
-          <w:proofErr w:type="spellStart"/>
-          <w:r>
-            <w:rPr>
-              <w:b/>
-              <w:bCs/>
-              <w:sz w:val="36"/>
-              <w:szCs w:val="36"/>
-            </w:rPr>
-            <w:t>El</w:t>
-          </w:r>
-          <w:r>
-            <w:rPr>
-              <w:b/>
-              <w:bCs/>
-              <w:sz w:val="36"/>
-              <w:szCs w:val="36"/>
-            </w:rPr>
-            <w:t>s</w:t>
-          </w:r>
-          <w:r>
-            <w:rPr>
-              <w:b/>
-              <w:bCs/>
-              <w:sz w:val="36"/>
-              <w:szCs w:val="36"/>
-            </w:rPr>
-            <w:t>yed</w:t>
-          </w:r>
-          <w:proofErr w:type="spellEnd"/>
-          <w:r>
-            <w:rPr>
-              <w:b/>
-              <w:bCs/>
-              <w:sz w:val="36"/>
-              <w:szCs w:val="36"/>
-            </w:rPr>
-            <w:t xml:space="preserve"> Muhammad Ahmed</w:t>
-          </w:r>
-          <w:r>
-            <w:rPr>
-              <w:b/>
-              <w:bCs/>
-              <w:sz w:val="28"/>
-              <w:szCs w:val="28"/>
-            </w:rPr>
-            <w:t xml:space="preserve">                                         </w:t>
-          </w:r>
-          <w:r>
-            <w:rPr>
-              <w:b/>
-              <w:bCs/>
-              <w:sz w:val="30"/>
-              <w:szCs w:val="30"/>
-            </w:rPr>
-            <w:t>2305273</w:t>
-          </w:r>
-        </w:p>
-        <w:p>
-          <w:pPr>
-            <w:tabs>
-              <w:tab w:val="left" w:pos="-1440"/>
-            </w:tabs>
-            <w:ind w:right="-1440" w:hanging="1440"/>
-            <w:jc w:val="center"/>
-            <w:rPr>
-              <w:b/>
-              <w:bCs/>
-              <w:sz w:val="30"/>
-              <w:szCs w:val="30"/>
+              <w:rtl/>
             </w:rPr>
           </w:pPr>
           <w:r>
@@ -4054,19 +3974,8 @@
               <w:sz w:val="36"/>
               <w:szCs w:val="36"/>
             </w:rPr>
-            <w:t xml:space="preserve">Muhammad </w:t>
+            <w:t>Muhammad Muhammad</w:t>
           </w:r>
-          <w:proofErr w:type="spellStart"/>
-          <w:r>
-            <w:rPr>
-              <w:b/>
-              <w:bCs/>
-              <w:sz w:val="36"/>
-              <w:szCs w:val="36"/>
-            </w:rPr>
-            <w:t>Muhammad</w:t>
-          </w:r>
-          <w:proofErr w:type="spellEnd"/>
           <w:r>
             <w:rPr>
               <w:b/>
@@ -4084,6 +3993,66 @@
               <w:szCs w:val="30"/>
             </w:rPr>
             <w:t>2305268</w:t>
+          </w:r>
+        </w:p>
+        <w:p>
+          <w:pPr>
+            <w:tabs>
+              <w:tab w:val="left" w:pos="-1440"/>
+            </w:tabs>
+            <w:ind w:right="-1440" w:hanging="1440"/>
+            <w:jc w:val="center"/>
+            <w:rPr>
+              <w:b/>
+              <w:bCs/>
+              <w:sz w:val="30"/>
+              <w:szCs w:val="30"/>
+            </w:rPr>
+          </w:pPr>
+          <w:r>
+            <w:rPr>
+              <w:b/>
+              <w:bCs/>
+              <w:sz w:val="36"/>
+              <w:szCs w:val="36"/>
+            </w:rPr>
+            <w:t>Muhammad El</w:t>
+          </w:r>
+          <w:r>
+            <w:rPr>
+              <w:b/>
+              <w:bCs/>
+              <w:sz w:val="36"/>
+              <w:szCs w:val="36"/>
+            </w:rPr>
+            <w:t>s</w:t>
+          </w:r>
+          <w:r>
+            <w:rPr>
+              <w:b/>
+              <w:bCs/>
+              <w:sz w:val="36"/>
+              <w:szCs w:val="36"/>
+            </w:rPr>
+            <w:t>yed Muhammad Ahmed</w:t>
+          </w:r>
+          <w:r>
+            <w:rPr>
+              <w:b/>
+              <w:bCs/>
+              <w:sz w:val="28"/>
+              <w:szCs w:val="28"/>
+            </w:rPr>
+            <w:t xml:space="preserve">                                         </w:t>
+          </w:r>
+          <w:r>
+            <w:rPr>
+              <w:b/>
+              <w:bCs/>
+              <w:sz w:val="30"/>
+              <w:szCs w:val="30"/>
+            </w:rPr>
+            <w:t>2305273</w:t>
           </w:r>
         </w:p>
         <w:p>
@@ -4330,6 +4299,7 @@
     </w:sdt>
     <w:p>
       <w:pPr>
+        <w:ind w:left="-270"/>
         <w:jc w:val="center"/>
         <w:rPr>
           <w:b/>
@@ -4350,7 +4320,7 @@
           <w:u w:val="single"/>
         </w:rPr>
         <w:lastRenderedPageBreak/>
-        <w:t>Crime Rate</w:t>
+        <w:t xml:space="preserve">Email Client </w:t>
       </w:r>
       <w:r>
         <w:rPr>
@@ -4363,29 +4333,15 @@
         </w:rPr>
         <w:t xml:space="preserve"> </w:t>
       </w:r>
-      <w:r>
-        <w:rPr>
-          <w:b/>
-          <w:bCs/>
-          <w:color w:val="FF0000"/>
-          <w:sz w:val="32"/>
-          <w:szCs w:val="32"/>
-          <w:u w:val="single"/>
-        </w:rPr>
-        <w:t>Prediction</w:t>
-      </w:r>
     </w:p>
     <w:p>
       <w:pPr>
-        <w:ind w:left="-270"/>
-        <w:jc w:val="center"/>
         <w:rPr>
           <w:b/>
           <w:bCs/>
           <w:color w:val="FF0000"/>
-          <w:sz w:val="32"/>
-          <w:szCs w:val="32"/>
-          <w:u w:val="single"/>
+          <w:sz w:val="28"/>
+          <w:szCs w:val="28"/>
         </w:rPr>
       </w:pPr>
       <w:r>
@@ -4393,11 +4349,20 @@
           <w:b/>
           <w:bCs/>
           <w:color w:val="FF0000"/>
-          <w:sz w:val="32"/>
-          <w:szCs w:val="32"/>
-          <w:u w:val="single"/>
-        </w:rPr>
-        <w:t xml:space="preserve"> </w:t>
+          <w:sz w:val="28"/>
+          <w:szCs w:val="28"/>
+        </w:rPr>
+        <w:t>Project Overview</w:t>
+      </w:r>
+      <w:r>
+        <w:rPr>
+          <w:b/>
+          <w:bCs/>
+          <w:color w:val="FF0000"/>
+          <w:sz w:val="28"/>
+          <w:szCs w:val="28"/>
+        </w:rPr>
+        <w:t>:</w:t>
       </w:r>
     </w:p>
     <w:p>
@@ -4405,30 +4370,18 @@
         <w:rPr>
           <w:b/>
           <w:bCs/>
-          <w:color w:val="FF0000"/>
-          <w:sz w:val="28"/>
-          <w:szCs w:val="28"/>
-        </w:rPr>
-      </w:pPr>
-      <w:r>
-        <w:rPr>
-          <w:b/>
-          <w:bCs/>
-          <w:color w:val="FF0000"/>
-          <w:sz w:val="28"/>
-          <w:szCs w:val="28"/>
-        </w:rPr>
-        <w:t>Project Overview</w:t>
-      </w:r>
-      <w:r>
-        <w:rPr>
-          <w:b/>
-          <w:bCs/>
-          <w:color w:val="FF0000"/>
-          <w:sz w:val="28"/>
-          <w:szCs w:val="28"/>
-        </w:rPr>
-        <w:t>:</w:t>
+          <w:sz w:val="28"/>
+          <w:szCs w:val="28"/>
+        </w:rPr>
+      </w:pPr>
+      <w:r>
+        <w:rPr>
+          <w:b/>
+          <w:bCs/>
+          <w:sz w:val="28"/>
+          <w:szCs w:val="28"/>
+        </w:rPr>
+        <w:t>This project implements a simple Email Client Application using Python that allows users to send and receive emails securely. The application uses SMTP for sending emails and IMAP for retrieving emails over encrypted SSL/TLS connections to ensure secure communication.</w:t>
       </w:r>
     </w:p>
     <w:p>
@@ -4447,7 +4400,7 @@
           <w:sz w:val="28"/>
           <w:szCs w:val="28"/>
         </w:rPr>
-        <w:t>This project implements a simple Email Client Application using Python that allows users to send and receive emails securely. The application uses SMTP for sending emails and IMAP for retrieving emails over encrypted SSL/TLS connections to ensure secure communication.</w:t>
+        <w:t>SMTP communication is performed on ports 465 or 587 using SSL or STARTTLS, while IMAP communication is handled on port 993 using SSL. The project also includes a TCP-based notification mechanism that sends a status message after each email operation.</w:t>
       </w:r>
     </w:p>
     <w:p>
@@ -4466,7 +4419,7 @@
           <w:sz w:val="28"/>
           <w:szCs w:val="28"/>
         </w:rPr>
-        <w:t>SMTP communication is performed on ports 465 or 587 using SSL or STARTTLS, while IMAP communication is handled on port 993 using SSL. The project also includes a TCP-based notification mechanism that sends a status message after each email operation.</w:t>
+        <w:t>Performance metrics such as latency, packet count, transmitted bytes, and throughput are measured for SMTP, IMAP, and notification TCP connections. Wireshark is used to capture and analyze the network traffic generated by the application.</w:t>
       </w:r>
     </w:p>
     <w:p>
@@ -4485,7 +4438,7 @@
           <w:sz w:val="28"/>
           <w:szCs w:val="28"/>
         </w:rPr>
-        <w:t>Performance metrics such as latency, packet count, transmitted bytes, and throughput are measured for SMTP, IMAP, and notification TCP connections. Wireshark is used to capture and analyze the network traffic generated by the application.</w:t>
+        <w:t>As a bonus feature, a graphical user interface (GUI) is implemented using Tkinter, along with push notifications using the Plyer library to notify users when new emails arrive.</w:t>
       </w:r>
     </w:p>
     <w:p>
@@ -4497,75 +4450,66 @@
           <w:szCs w:val="28"/>
         </w:rPr>
       </w:pPr>
-      <w:r>
-        <w:rPr>
-          <w:b/>
-          <w:bCs/>
-          <w:sz w:val="28"/>
-          <w:szCs w:val="28"/>
-        </w:rPr>
-        <w:t xml:space="preserve">As a bonus feature, a graphical user interface (GUI) is implemented using </w:t>
-      </w:r>
-      <w:proofErr w:type="spellStart"/>
-      <w:r>
-        <w:rPr>
-          <w:b/>
-          <w:bCs/>
-          <w:sz w:val="28"/>
-          <w:szCs w:val="28"/>
-        </w:rPr>
-        <w:t>Tkinter</w:t>
-      </w:r>
-      <w:proofErr w:type="spellEnd"/>
-      <w:r>
-        <w:rPr>
-          <w:b/>
-          <w:bCs/>
-          <w:sz w:val="28"/>
-          <w:szCs w:val="28"/>
-        </w:rPr>
-        <w:t>, along with push notifications using the Plyer library to notify users when new emails arrive.</w:t>
-      </w:r>
     </w:p>
     <w:p>
       <w:pPr>
         <w:rPr>
           <w:b/>
           <w:bCs/>
-          <w:sz w:val="28"/>
-          <w:szCs w:val="28"/>
-        </w:rPr>
-      </w:pPr>
+          <w:color w:val="FF0000"/>
+          <w:sz w:val="28"/>
+          <w:szCs w:val="28"/>
+        </w:rPr>
+      </w:pPr>
+      <w:r>
+        <w:rPr>
+          <w:b/>
+          <w:bCs/>
+          <w:color w:val="FF0000"/>
+          <w:sz w:val="28"/>
+          <w:szCs w:val="28"/>
+        </w:rPr>
+        <w:t>Part 1 — Email Client (SMTP + IMAP)</w:t>
+      </w:r>
+      <w:r>
+        <w:rPr>
+          <w:b/>
+          <w:bCs/>
+          <w:color w:val="FF0000"/>
+          <w:sz w:val="28"/>
+          <w:szCs w:val="28"/>
+        </w:rPr>
+        <w:t>:</w:t>
+      </w:r>
     </w:p>
     <w:p>
       <w:pPr>
-        <w:rPr>
-          <w:b/>
-          <w:bCs/>
-          <w:color w:val="FF0000"/>
-          <w:sz w:val="28"/>
-          <w:szCs w:val="28"/>
-        </w:rPr>
-      </w:pPr>
-      <w:r>
-        <w:rPr>
-          <w:b/>
-          <w:bCs/>
-          <w:color w:val="FF0000"/>
-          <w:sz w:val="28"/>
-          <w:szCs w:val="28"/>
-        </w:rPr>
-        <w:t>Part 1 — Email Client (SMTP + IMAP)</w:t>
-      </w:r>
-      <w:r>
-        <w:rPr>
-          <w:b/>
-          <w:bCs/>
-          <w:color w:val="FF0000"/>
-          <w:sz w:val="28"/>
-          <w:szCs w:val="28"/>
-        </w:rPr>
-        <w:t>:</w:t>
+        <w:jc w:val="center"/>
+        <w:rPr>
+          <w:b/>
+          <w:bCs/>
+          <w:sz w:val="28"/>
+          <w:szCs w:val="28"/>
+        </w:rPr>
+      </w:pPr>
+      <w:r>
+        <w:rPr>
+          <w:b/>
+          <w:bCs/>
+          <w:sz w:val="28"/>
+          <w:szCs w:val="28"/>
+        </w:rPr>
+        <w:t>This part of the program provides a simple text-based menu that allows the user to choose between sending an email, reading the latest email, or exiting the application.</w:t>
+      </w:r>
+      <w:r>
+        <w:rPr>
+          <w:b/>
+          <w:bCs/>
+          <w:sz w:val="28"/>
+          <w:szCs w:val="28"/>
+        </w:rPr>
+        <w:br/>
+        <w:t>The program keeps running and displaying the menu until the user selects the exit option.</w:t>
       </w:r>
     </w:p>
     <w:p>
@@ -4574,36 +4518,6 @@
         <w:rPr>
           <w:b/>
           <w:bCs/>
-          <w:sz w:val="28"/>
-          <w:szCs w:val="28"/>
-        </w:rPr>
-      </w:pPr>
-      <w:r>
-        <w:rPr>
-          <w:b/>
-          <w:bCs/>
-          <w:sz w:val="28"/>
-          <w:szCs w:val="28"/>
-        </w:rPr>
-        <w:t>This part of the program provides a simple text-based menu that allows the user to choose between sending an email, reading the latest email, or exiting the application.</w:t>
-      </w:r>
-      <w:r>
-        <w:rPr>
-          <w:b/>
-          <w:bCs/>
-          <w:sz w:val="28"/>
-          <w:szCs w:val="28"/>
-        </w:rPr>
-        <w:br/>
-        <w:t>The program keeps running and displaying the menu until the user selects the exit option.</w:t>
-      </w:r>
-    </w:p>
-    <w:p>
-      <w:pPr>
-        <w:jc w:val="center"/>
-        <w:rPr>
-          <w:b/>
-          <w:bCs/>
           <w:color w:val="FF0000"/>
           <w:sz w:val="28"/>
           <w:szCs w:val="28"/>
@@ -4611,13 +4525,17 @@
       </w:pPr>
       <w:r>
         <w:rPr>
-          <w:noProof/>
+          <w:b/>
+          <w:bCs/>
+          <w:color w:val="FF0000"/>
+          <w:sz w:val="28"/>
+          <w:szCs w:val="28"/>
         </w:rPr>
         <w:drawing>
-          <wp:inline distT="0" distB="0" distL="0" distR="0" wp14:anchorId="6B4E502E" wp14:editId="351EA39E">
-            <wp:extent cx="3967141" cy="3057676"/>
-            <wp:effectExtent l="0" t="0" r="0" b="0"/>
-            <wp:docPr id="1163264331" name="Picture 27"/>
+          <wp:inline distT="0" distB="0" distL="0" distR="0" wp14:anchorId="4D83387D" wp14:editId="1F66DE6E">
+            <wp:extent cx="4564804" cy="3752850"/>
+            <wp:effectExtent l="0" t="0" r="7620" b="0"/>
+            <wp:docPr id="2127045944" name="Picture 1"/>
             <wp:cNvGraphicFramePr>
               <a:graphicFrameLocks xmlns:a="http://schemas.openxmlformats.org/drawingml/2006/main" noChangeAspect="1"/>
             </wp:cNvGraphicFramePr>
@@ -4625,36 +4543,23 @@
               <a:graphicData uri="http://schemas.openxmlformats.org/drawingml/2006/picture">
                 <pic:pic xmlns:pic="http://schemas.openxmlformats.org/drawingml/2006/picture">
                   <pic:nvPicPr>
-                    <pic:cNvPr id="0" name="Picture 2"/>
-                    <pic:cNvPicPr>
-                      <a:picLocks noChangeAspect="1" noChangeArrowheads="1"/>
-                    </pic:cNvPicPr>
+                    <pic:cNvPr id="2127045944" name=""/>
+                    <pic:cNvPicPr/>
                   </pic:nvPicPr>
                   <pic:blipFill>
-                    <a:blip r:embed="rId6" cstate="print">
-                      <a:extLst>
-                        <a:ext uri="{28A0092B-C50C-407E-A947-70E740481C1C}">
-                          <a14:useLocalDpi xmlns:a14="http://schemas.microsoft.com/office/drawing/2010/main" val="0"/>
-                        </a:ext>
-                      </a:extLst>
-                    </a:blip>
-                    <a:srcRect/>
+                    <a:blip r:embed="rId6"/>
                     <a:stretch>
                       <a:fillRect/>
                     </a:stretch>
                   </pic:blipFill>
-                  <pic:spPr bwMode="auto">
+                  <pic:spPr>
                     <a:xfrm>
                       <a:off x="0" y="0"/>
-                      <a:ext cx="3985217" cy="3071608"/>
+                      <a:ext cx="4581258" cy="3766377"/>
                     </a:xfrm>
                     <a:prstGeom prst="rect">
                       <a:avLst/>
                     </a:prstGeom>
-                    <a:noFill/>
-                    <a:ln>
-                      <a:noFill/>
-                    </a:ln>
                   </pic:spPr>
                 </pic:pic>
               </a:graphicData>
@@ -4670,6 +4575,7 @@
           <w:bCs/>
           <w:sz w:val="28"/>
           <w:szCs w:val="28"/>
+          <w:rtl/>
         </w:rPr>
       </w:pPr>
       <w:r>
@@ -4750,18 +4656,6 @@
         </w:rPr>
         <w:t>The GUI was added in the final stage</w:t>
       </w:r>
-    </w:p>
-    <w:p>
-      <w:pPr>
-        <w:rPr>
-          <w:b/>
-          <w:bCs/>
-          <w:color w:val="FF0000"/>
-          <w:sz w:val="28"/>
-          <w:szCs w:val="28"/>
-          <w:rtl/>
-        </w:rPr>
-      </w:pPr>
     </w:p>
     <w:p>
       <w:pPr>
@@ -4945,7 +4839,6 @@
         </w:rPr>
         <w:t xml:space="preserve">SMTP traffic: </w:t>
       </w:r>
-      <w:proofErr w:type="spellStart"/>
       <w:proofErr w:type="gramStart"/>
       <w:r>
         <w:rPr>
@@ -4956,7 +4849,6 @@
         </w:rPr>
         <w:t>tcp.port</w:t>
       </w:r>
-      <w:proofErr w:type="spellEnd"/>
       <w:proofErr w:type="gramEnd"/>
       <w:r>
         <w:rPr>
@@ -4967,7 +4859,6 @@
         </w:rPr>
         <w:t xml:space="preserve"> == 465 or </w:t>
       </w:r>
-      <w:proofErr w:type="spellStart"/>
       <w:proofErr w:type="gramStart"/>
       <w:r>
         <w:rPr>
@@ -4978,7 +4869,6 @@
         </w:rPr>
         <w:t>tcp.port</w:t>
       </w:r>
-      <w:proofErr w:type="spellEnd"/>
       <w:proofErr w:type="gramEnd"/>
       <w:r>
         <w:rPr>
@@ -5021,7 +4911,7 @@
           <w:rtl/>
         </w:rPr>
         <w:drawing>
-          <wp:inline distT="0" distB="0" distL="0" distR="0" wp14:anchorId="321AE0F2" wp14:editId="1A0EAA0F">
+          <wp:inline distT="0" distB="0" distL="0" distR="0" wp14:anchorId="321AE0F2" wp14:editId="05B8E982">
             <wp:extent cx="6197600" cy="2471389"/>
             <wp:effectExtent l="0" t="0" r="0" b="5715"/>
             <wp:docPr id="52938539" name="Picture 29"/>
@@ -5099,7 +4989,6 @@
         </w:rPr>
         <w:t xml:space="preserve">IMAP traffic: </w:t>
       </w:r>
-      <w:proofErr w:type="spellStart"/>
       <w:proofErr w:type="gramStart"/>
       <w:r>
         <w:rPr>
@@ -5110,7 +4999,6 @@
         </w:rPr>
         <w:t>tcp.port</w:t>
       </w:r>
-      <w:proofErr w:type="spellEnd"/>
       <w:proofErr w:type="gramEnd"/>
       <w:r>
         <w:rPr>
@@ -5147,7 +5035,7 @@
           <w:noProof/>
         </w:rPr>
         <w:drawing>
-          <wp:inline distT="0" distB="0" distL="0" distR="0" wp14:anchorId="044B61E1" wp14:editId="2C77E631">
+          <wp:inline distT="0" distB="0" distL="0" distR="0" wp14:anchorId="044B61E1" wp14:editId="4353ED06">
             <wp:extent cx="6142717" cy="2225495"/>
             <wp:effectExtent l="0" t="0" r="0" b="3810"/>
             <wp:docPr id="1115526750" name="Picture 32"/>
@@ -5270,7 +5158,6 @@
         </w:rPr>
         <w:t xml:space="preserve">Notification server traffic: </w:t>
       </w:r>
-      <w:proofErr w:type="spellStart"/>
       <w:proofErr w:type="gramStart"/>
       <w:r>
         <w:rPr>
@@ -5281,7 +5168,6 @@
         </w:rPr>
         <w:t>tcp.port</w:t>
       </w:r>
-      <w:proofErr w:type="spellEnd"/>
       <w:proofErr w:type="gramEnd"/>
       <w:r>
         <w:rPr>
@@ -5298,33 +5184,33 @@
         <w:rPr>
           <w:b/>
           <w:bCs/>
+          <w:color w:val="EE0000"/>
+          <w:sz w:val="28"/>
+          <w:szCs w:val="28"/>
+        </w:rPr>
+      </w:pPr>
+      <w:r>
+        <w:rPr>
+          <w:b/>
+          <w:bCs/>
           <w:sz w:val="28"/>
           <w:szCs w:val="28"/>
           <w:rtl/>
         </w:rPr>
-      </w:pPr>
-      <w:r>
-        <w:rPr>
-          <w:b/>
-          <w:bCs/>
+        <w:tab/>
+      </w:r>
+      <w:r>
+        <w:rPr>
+          <w:rFonts w:cs="Arial"/>
+          <w:b/>
+          <w:bCs/>
+          <w:noProof/>
           <w:sz w:val="28"/>
           <w:szCs w:val="28"/>
           <w:rtl/>
         </w:rPr>
-        <w:tab/>
-      </w:r>
-      <w:r>
-        <w:rPr>
-          <w:rFonts w:cs="Arial"/>
-          <w:b/>
-          <w:bCs/>
-          <w:noProof/>
-          <w:sz w:val="28"/>
-          <w:szCs w:val="28"/>
-          <w:rtl/>
-        </w:rPr>
         <w:drawing>
-          <wp:inline distT="0" distB="0" distL="0" distR="0" wp14:anchorId="5B4A3448" wp14:editId="5733BBB6">
+          <wp:inline distT="0" distB="0" distL="0" distR="0" wp14:anchorId="5B4A3448" wp14:editId="31CA921B">
             <wp:extent cx="6177098" cy="1724660"/>
             <wp:effectExtent l="0" t="0" r="0" b="8890"/>
             <wp:docPr id="1530046792" name="Picture 31"/>
@@ -5372,27 +5258,163 @@
           </wp:inline>
         </w:drawing>
       </w:r>
+      <w:r>
+        <w:rPr>
+          <w:b/>
+          <w:bCs/>
+          <w:sz w:val="28"/>
+          <w:szCs w:val="28"/>
+        </w:rPr>
+        <w:t xml:space="preserve"> </w:t>
+      </w:r>
+      <w:r>
+        <w:rPr>
+          <w:b/>
+          <w:bCs/>
+          <w:sz w:val="28"/>
+          <w:szCs w:val="28"/>
+        </w:rPr>
+        <w:tab/>
+      </w:r>
+      <w:r>
+        <w:rPr>
+          <w:b/>
+          <w:bCs/>
+          <w:color w:val="EE0000"/>
+          <w:sz w:val="28"/>
+          <w:szCs w:val="28"/>
+        </w:rPr>
+        <w:t>Required Analysis (For Part4)</w:t>
+      </w:r>
     </w:p>
     <w:p>
       <w:pPr>
-        <w:rPr>
-          <w:b/>
-          <w:bCs/>
+        <w:ind w:firstLine="90"/>
+        <w:rPr>
+          <w:b/>
+          <w:bCs/>
+          <w:sz w:val="28"/>
+          <w:szCs w:val="28"/>
+        </w:rPr>
+      </w:pPr>
+      <w:r>
+        <w:rPr>
+          <w:b/>
+          <w:bCs/>
+          <w:color w:val="FF0000"/>
           <w:sz w:val="28"/>
           <w:szCs w:val="28"/>
           <w:rtl/>
         </w:rPr>
-      </w:pPr>
+        <w:tab/>
+      </w:r>
+      <w:r>
+        <w:rPr>
+          <w:b/>
+          <w:bCs/>
+          <w:color w:val="FF0000"/>
+          <w:sz w:val="28"/>
+          <w:szCs w:val="28"/>
+        </w:rPr>
+        <w:tab/>
+      </w:r>
+      <w:r>
+        <w:rPr>
+          <w:b/>
+          <w:bCs/>
+          <w:sz w:val="28"/>
+          <w:szCs w:val="28"/>
+        </w:rPr>
+        <w:t xml:space="preserve">SMTP traffic: </w:t>
+      </w:r>
+      <w:proofErr w:type="gramStart"/>
+      <w:r>
+        <w:rPr>
+          <w:b/>
+          <w:bCs/>
+          <w:sz w:val="28"/>
+          <w:szCs w:val="28"/>
+        </w:rPr>
+        <w:t>tcp.port</w:t>
+      </w:r>
+      <w:proofErr w:type="gramEnd"/>
+      <w:r>
+        <w:rPr>
+          <w:b/>
+          <w:bCs/>
+          <w:sz w:val="28"/>
+          <w:szCs w:val="28"/>
+        </w:rPr>
+        <w:t xml:space="preserve"> == 587.</w:t>
+      </w:r>
     </w:p>
     <w:p>
       <w:pPr>
-        <w:rPr>
-          <w:b/>
-          <w:bCs/>
-          <w:sz w:val="28"/>
-          <w:szCs w:val="28"/>
-        </w:rPr>
-      </w:pPr>
+        <w:ind w:firstLine="90"/>
+        <w:rPr>
+          <w:b/>
+          <w:bCs/>
+          <w:sz w:val="28"/>
+          <w:szCs w:val="28"/>
+        </w:rPr>
+      </w:pPr>
+      <w:r>
+        <w:rPr>
+          <w:b/>
+          <w:bCs/>
+          <w:noProof/>
+          <w:sz w:val="28"/>
+          <w:szCs w:val="28"/>
+        </w:rPr>
+        <w:drawing>
+          <wp:inline distT="0" distB="0" distL="0" distR="0" wp14:anchorId="49C020F1" wp14:editId="42D556AB">
+            <wp:extent cx="6686550" cy="516255"/>
+            <wp:effectExtent l="0" t="0" r="0" b="0"/>
+            <wp:docPr id="2140544888" name="Picture 27"/>
+            <wp:cNvGraphicFramePr>
+              <a:graphicFrameLocks xmlns:a="http://schemas.openxmlformats.org/drawingml/2006/main" noChangeAspect="1"/>
+            </wp:cNvGraphicFramePr>
+            <a:graphic xmlns:a="http://schemas.openxmlformats.org/drawingml/2006/main">
+              <a:graphicData uri="http://schemas.openxmlformats.org/drawingml/2006/picture">
+                <pic:pic xmlns:pic="http://schemas.openxmlformats.org/drawingml/2006/picture">
+                  <pic:nvPicPr>
+                    <pic:cNvPr id="0" name="Picture 2"/>
+                    <pic:cNvPicPr>
+                      <a:picLocks noChangeAspect="1" noChangeArrowheads="1"/>
+                    </pic:cNvPicPr>
+                  </pic:nvPicPr>
+                  <pic:blipFill>
+                    <a:blip r:embed="rId11">
+                      <a:extLst>
+                        <a:ext uri="{28A0092B-C50C-407E-A947-70E740481C1C}">
+                          <a14:useLocalDpi xmlns:a14="http://schemas.microsoft.com/office/drawing/2010/main" val="0"/>
+                        </a:ext>
+                      </a:extLst>
+                    </a:blip>
+                    <a:srcRect/>
+                    <a:stretch>
+                      <a:fillRect/>
+                    </a:stretch>
+                  </pic:blipFill>
+                  <pic:spPr bwMode="auto">
+                    <a:xfrm>
+                      <a:off x="0" y="0"/>
+                      <a:ext cx="6686550" cy="516255"/>
+                    </a:xfrm>
+                    <a:prstGeom prst="rect">
+                      <a:avLst/>
+                    </a:prstGeom>
+                    <a:noFill/>
+                    <a:ln>
+                      <a:noFill/>
+                    </a:ln>
+                  </pic:spPr>
+                </pic:pic>
+              </a:graphicData>
+            </a:graphic>
+          </wp:inline>
+        </w:drawing>
+      </w:r>
     </w:p>
     <w:p>
       <w:pPr>
@@ -5400,31 +5422,56 @@
         <w:rPr>
           <w:b/>
           <w:bCs/>
-          <w:color w:val="FF0000"/>
-          <w:sz w:val="28"/>
-          <w:szCs w:val="28"/>
-          <w:rtl/>
-        </w:rPr>
-      </w:pPr>
-      <w:r>
-        <w:rPr>
-          <w:b/>
-          <w:bCs/>
-          <w:color w:val="FF0000"/>
-          <w:sz w:val="28"/>
-          <w:szCs w:val="28"/>
-        </w:rPr>
-        <w:t>Part 4 — Performance Measurements</w:t>
-      </w:r>
-      <w:r>
-        <w:rPr>
-          <w:b/>
-          <w:bCs/>
-          <w:color w:val="FF0000"/>
-          <w:sz w:val="28"/>
-          <w:szCs w:val="28"/>
-        </w:rPr>
-        <w:t>:</w:t>
+          <w:sz w:val="28"/>
+          <w:szCs w:val="28"/>
+        </w:rPr>
+      </w:pPr>
+      <w:r>
+        <w:rPr>
+          <w:b/>
+          <w:bCs/>
+          <w:sz w:val="28"/>
+          <w:szCs w:val="28"/>
+        </w:rPr>
+        <w:tab/>
+      </w:r>
+      <w:r>
+        <w:rPr>
+          <w:b/>
+          <w:bCs/>
+          <w:sz w:val="28"/>
+          <w:szCs w:val="28"/>
+        </w:rPr>
+        <w:tab/>
+      </w:r>
+      <w:r>
+        <w:rPr>
+          <w:b/>
+          <w:bCs/>
+          <w:sz w:val="28"/>
+          <w:szCs w:val="28"/>
+        </w:rPr>
+        <w:t xml:space="preserve">IMAP traffic: </w:t>
+      </w:r>
+      <w:proofErr w:type="gramStart"/>
+      <w:r>
+        <w:rPr>
+          <w:b/>
+          <w:bCs/>
+          <w:sz w:val="28"/>
+          <w:szCs w:val="28"/>
+        </w:rPr>
+        <w:t>tcp.port</w:t>
+      </w:r>
+      <w:proofErr w:type="gramEnd"/>
+      <w:r>
+        <w:rPr>
+          <w:b/>
+          <w:bCs/>
+          <w:sz w:val="28"/>
+          <w:szCs w:val="28"/>
+        </w:rPr>
+        <w:t xml:space="preserve"> == 993</w:t>
       </w:r>
     </w:p>
     <w:p>
@@ -5441,48 +5488,58 @@
         <w:rPr>
           <w:b/>
           <w:bCs/>
-          <w:color w:val="FF0000"/>
-          <w:sz w:val="28"/>
-          <w:szCs w:val="28"/>
-          <w:rtl/>
-        </w:rPr>
-        <w:tab/>
-      </w:r>
-      <w:r>
-        <w:rPr>
-          <w:b/>
-          <w:bCs/>
-          <w:sz w:val="28"/>
-          <w:szCs w:val="28"/>
-        </w:rPr>
-        <w:t xml:space="preserve">Number of packets = </w:t>
-      </w:r>
-      <w:r>
-        <w:rPr>
-          <w:b/>
-          <w:bCs/>
-          <w:sz w:val="28"/>
-          <w:szCs w:val="28"/>
-        </w:rPr>
-        <w:t xml:space="preserve">last packet num – first </w:t>
-      </w:r>
-      <w:r>
-        <w:rPr>
-          <w:b/>
-          <w:bCs/>
-          <w:sz w:val="28"/>
-          <w:szCs w:val="28"/>
-        </w:rPr>
-        <w:t>packet num</w:t>
-      </w:r>
-      <w:r>
-        <w:rPr>
-          <w:b/>
-          <w:bCs/>
-          <w:sz w:val="28"/>
-          <w:szCs w:val="28"/>
-        </w:rPr>
-        <w:t xml:space="preserve"> +1</w:t>
+          <w:noProof/>
+          <w:sz w:val="28"/>
+          <w:szCs w:val="28"/>
+        </w:rPr>
+        <w:drawing>
+          <wp:inline distT="0" distB="0" distL="0" distR="0" wp14:anchorId="77A8BCA6" wp14:editId="12F81A45">
+            <wp:extent cx="6686550" cy="624840"/>
+            <wp:effectExtent l="0" t="0" r="0" b="3810"/>
+            <wp:docPr id="218343030" name="Picture 28"/>
+            <wp:cNvGraphicFramePr>
+              <a:graphicFrameLocks xmlns:a="http://schemas.openxmlformats.org/drawingml/2006/main" noChangeAspect="1"/>
+            </wp:cNvGraphicFramePr>
+            <a:graphic xmlns:a="http://schemas.openxmlformats.org/drawingml/2006/main">
+              <a:graphicData uri="http://schemas.openxmlformats.org/drawingml/2006/picture">
+                <pic:pic xmlns:pic="http://schemas.openxmlformats.org/drawingml/2006/picture">
+                  <pic:nvPicPr>
+                    <pic:cNvPr id="0" name="Picture 3"/>
+                    <pic:cNvPicPr>
+                      <a:picLocks noChangeAspect="1" noChangeArrowheads="1"/>
+                    </pic:cNvPicPr>
+                  </pic:nvPicPr>
+                  <pic:blipFill>
+                    <a:blip r:embed="rId12">
+                      <a:extLst>
+                        <a:ext uri="{28A0092B-C50C-407E-A947-70E740481C1C}">
+                          <a14:useLocalDpi xmlns:a14="http://schemas.microsoft.com/office/drawing/2010/main" val="0"/>
+                        </a:ext>
+                      </a:extLst>
+                    </a:blip>
+                    <a:srcRect/>
+                    <a:stretch>
+                      <a:fillRect/>
+                    </a:stretch>
+                  </pic:blipFill>
+                  <pic:spPr bwMode="auto">
+                    <a:xfrm>
+                      <a:off x="0" y="0"/>
+                      <a:ext cx="6686550" cy="624840"/>
+                    </a:xfrm>
+                    <a:prstGeom prst="rect">
+                      <a:avLst/>
+                    </a:prstGeom>
+                    <a:noFill/>
+                    <a:ln>
+                      <a:noFill/>
+                    </a:ln>
+                  </pic:spPr>
+                </pic:pic>
+              </a:graphicData>
+            </a:graphic>
+          </wp:inline>
+        </w:drawing>
       </w:r>
     </w:p>
     <w:p>
@@ -5503,7 +5560,44 @@
           <w:szCs w:val="28"/>
         </w:rPr>
         <w:tab/>
-        <w:t xml:space="preserve">Latency = End Time – Start Time </w:t>
+      </w:r>
+      <w:r>
+        <w:rPr>
+          <w:b/>
+          <w:bCs/>
+          <w:sz w:val="28"/>
+          <w:szCs w:val="28"/>
+        </w:rPr>
+        <w:tab/>
+      </w:r>
+      <w:r>
+        <w:rPr>
+          <w:b/>
+          <w:bCs/>
+          <w:sz w:val="28"/>
+          <w:szCs w:val="28"/>
+        </w:rPr>
+        <w:t xml:space="preserve">Notification server traffic: </w:t>
+      </w:r>
+      <w:proofErr w:type="gramStart"/>
+      <w:r>
+        <w:rPr>
+          <w:b/>
+          <w:bCs/>
+          <w:sz w:val="28"/>
+          <w:szCs w:val="28"/>
+        </w:rPr>
+        <w:t>tcp.port</w:t>
+      </w:r>
+      <w:proofErr w:type="gramEnd"/>
+      <w:r>
+        <w:rPr>
+          <w:b/>
+          <w:bCs/>
+          <w:sz w:val="28"/>
+          <w:szCs w:val="28"/>
+        </w:rPr>
+        <w:t xml:space="preserve"> == 9999</w:t>
       </w:r>
     </w:p>
     <w:p>
@@ -5520,10 +5614,419 @@
         <w:rPr>
           <w:b/>
           <w:bCs/>
+          <w:noProof/>
+          <w:sz w:val="28"/>
+          <w:szCs w:val="28"/>
+        </w:rPr>
+        <w:drawing>
+          <wp:inline distT="0" distB="0" distL="0" distR="0" wp14:anchorId="0450FCCB" wp14:editId="69763D92">
+            <wp:extent cx="6686550" cy="598170"/>
+            <wp:effectExtent l="0" t="0" r="0" b="0"/>
+            <wp:docPr id="1662717169" name="Picture 29"/>
+            <wp:cNvGraphicFramePr>
+              <a:graphicFrameLocks xmlns:a="http://schemas.openxmlformats.org/drawingml/2006/main" noChangeAspect="1"/>
+            </wp:cNvGraphicFramePr>
+            <a:graphic xmlns:a="http://schemas.openxmlformats.org/drawingml/2006/main">
+              <a:graphicData uri="http://schemas.openxmlformats.org/drawingml/2006/picture">
+                <pic:pic xmlns:pic="http://schemas.openxmlformats.org/drawingml/2006/picture">
+                  <pic:nvPicPr>
+                    <pic:cNvPr id="0" name="Picture 4"/>
+                    <pic:cNvPicPr>
+                      <a:picLocks noChangeAspect="1" noChangeArrowheads="1"/>
+                    </pic:cNvPicPr>
+                  </pic:nvPicPr>
+                  <pic:blipFill>
+                    <a:blip r:embed="rId13">
+                      <a:extLst>
+                        <a:ext uri="{28A0092B-C50C-407E-A947-70E740481C1C}">
+                          <a14:useLocalDpi xmlns:a14="http://schemas.microsoft.com/office/drawing/2010/main" val="0"/>
+                        </a:ext>
+                      </a:extLst>
+                    </a:blip>
+                    <a:srcRect/>
+                    <a:stretch>
+                      <a:fillRect/>
+                    </a:stretch>
+                  </pic:blipFill>
+                  <pic:spPr bwMode="auto">
+                    <a:xfrm>
+                      <a:off x="0" y="0"/>
+                      <a:ext cx="6686550" cy="598170"/>
+                    </a:xfrm>
+                    <a:prstGeom prst="rect">
+                      <a:avLst/>
+                    </a:prstGeom>
+                    <a:noFill/>
+                    <a:ln>
+                      <a:noFill/>
+                    </a:ln>
+                  </pic:spPr>
+                </pic:pic>
+              </a:graphicData>
+            </a:graphic>
+          </wp:inline>
+        </w:drawing>
+      </w:r>
+    </w:p>
+    <w:p>
+      <w:pPr>
+        <w:pStyle w:val="ListParagraph"/>
+        <w:rPr>
+          <w:b/>
+          <w:bCs/>
+          <w:sz w:val="28"/>
+          <w:szCs w:val="28"/>
+        </w:rPr>
+      </w:pPr>
+    </w:p>
+    <w:p>
+      <w:pPr>
+        <w:pStyle w:val="ListParagraph"/>
+        <w:rPr>
+          <w:b/>
+          <w:bCs/>
+          <w:sz w:val="28"/>
+          <w:szCs w:val="28"/>
+        </w:rPr>
+      </w:pPr>
+      <w:r>
+        <w:rPr>
+          <w:b/>
+          <w:bCs/>
+          <w:color w:val="EE0000"/>
+          <w:sz w:val="28"/>
+          <w:szCs w:val="28"/>
+        </w:rPr>
+        <w:t>Observations about TLS encryption:</w:t>
+      </w:r>
+      <w:r>
+        <w:rPr>
+          <w:b/>
+          <w:bCs/>
+          <w:sz w:val="28"/>
+          <w:szCs w:val="28"/>
+        </w:rPr>
+        <w:br/>
+      </w:r>
+      <w:r>
+        <w:rPr>
+          <w:b/>
+          <w:bCs/>
+          <w:sz w:val="28"/>
+          <w:szCs w:val="28"/>
+        </w:rPr>
+        <w:tab/>
+        <w:t>SMTP Send = STARTTLS</w:t>
+      </w:r>
+    </w:p>
+    <w:p>
+      <w:pPr>
+        <w:pStyle w:val="ListParagraph"/>
+        <w:ind w:hanging="540"/>
+        <w:rPr>
+          <w:b/>
+          <w:bCs/>
+          <w:sz w:val="28"/>
+          <w:szCs w:val="28"/>
+        </w:rPr>
+      </w:pPr>
+      <w:r>
+        <w:rPr>
+          <w:b/>
+          <w:bCs/>
+          <w:noProof/>
+          <w:sz w:val="28"/>
+          <w:szCs w:val="28"/>
+        </w:rPr>
+        <w:drawing>
+          <wp:inline distT="0" distB="0" distL="0" distR="0" wp14:anchorId="1B5ECC0B" wp14:editId="0DD544F5">
+            <wp:extent cx="6686550" cy="557530"/>
+            <wp:effectExtent l="0" t="0" r="0" b="0"/>
+            <wp:docPr id="992611288" name="Picture 31"/>
+            <wp:cNvGraphicFramePr>
+              <a:graphicFrameLocks xmlns:a="http://schemas.openxmlformats.org/drawingml/2006/main" noChangeAspect="1"/>
+            </wp:cNvGraphicFramePr>
+            <a:graphic xmlns:a="http://schemas.openxmlformats.org/drawingml/2006/main">
+              <a:graphicData uri="http://schemas.openxmlformats.org/drawingml/2006/picture">
+                <pic:pic xmlns:pic="http://schemas.openxmlformats.org/drawingml/2006/picture">
+                  <pic:nvPicPr>
+                    <pic:cNvPr id="0" name="Picture 6"/>
+                    <pic:cNvPicPr>
+                      <a:picLocks noChangeAspect="1" noChangeArrowheads="1"/>
+                    </pic:cNvPicPr>
+                  </pic:nvPicPr>
+                  <pic:blipFill>
+                    <a:blip r:embed="rId14" cstate="print">
+                      <a:extLst>
+                        <a:ext uri="{28A0092B-C50C-407E-A947-70E740481C1C}">
+                          <a14:useLocalDpi xmlns:a14="http://schemas.microsoft.com/office/drawing/2010/main" val="0"/>
+                        </a:ext>
+                      </a:extLst>
+                    </a:blip>
+                    <a:srcRect/>
+                    <a:stretch>
+                      <a:fillRect/>
+                    </a:stretch>
+                  </pic:blipFill>
+                  <pic:spPr bwMode="auto">
+                    <a:xfrm>
+                      <a:off x="0" y="0"/>
+                      <a:ext cx="6686550" cy="557530"/>
+                    </a:xfrm>
+                    <a:prstGeom prst="rect">
+                      <a:avLst/>
+                    </a:prstGeom>
+                    <a:noFill/>
+                    <a:ln>
+                      <a:noFill/>
+                    </a:ln>
+                  </pic:spPr>
+                </pic:pic>
+              </a:graphicData>
+            </a:graphic>
+          </wp:inline>
+        </w:drawing>
+      </w:r>
+    </w:p>
+    <w:p>
+      <w:pPr>
+        <w:pStyle w:val="ListParagraph"/>
+        <w:rPr>
+          <w:b/>
+          <w:bCs/>
+          <w:sz w:val="28"/>
+          <w:szCs w:val="28"/>
+        </w:rPr>
+      </w:pPr>
+      <w:r>
+        <w:rPr>
+          <w:b/>
+          <w:bCs/>
+          <w:sz w:val="28"/>
+          <w:szCs w:val="28"/>
+        </w:rPr>
+        <w:tab/>
+        <w:t xml:space="preserve">IMAP Fetch = TLS(IMAPS) </w:t>
+      </w:r>
+    </w:p>
+    <w:p>
+      <w:pPr>
+        <w:pStyle w:val="ListParagraph"/>
+        <w:ind w:hanging="540"/>
+        <w:rPr>
+          <w:b/>
+          <w:bCs/>
+          <w:sz w:val="28"/>
+          <w:szCs w:val="28"/>
+        </w:rPr>
+      </w:pPr>
+      <w:r>
+        <w:rPr>
+          <w:b/>
+          <w:bCs/>
+          <w:sz w:val="28"/>
+          <w:szCs w:val="28"/>
+        </w:rPr>
+        <w:drawing>
+          <wp:inline distT="0" distB="0" distL="0" distR="0" wp14:anchorId="615EAC60" wp14:editId="206C1AD3">
+            <wp:extent cx="6686550" cy="508635"/>
+            <wp:effectExtent l="0" t="0" r="0" b="5715"/>
+            <wp:docPr id="694060602" name="Picture 1"/>
+            <wp:cNvGraphicFramePr>
+              <a:graphicFrameLocks xmlns:a="http://schemas.openxmlformats.org/drawingml/2006/main" noChangeAspect="1"/>
+            </wp:cNvGraphicFramePr>
+            <a:graphic xmlns:a="http://schemas.openxmlformats.org/drawingml/2006/main">
+              <a:graphicData uri="http://schemas.openxmlformats.org/drawingml/2006/picture">
+                <pic:pic xmlns:pic="http://schemas.openxmlformats.org/drawingml/2006/picture">
+                  <pic:nvPicPr>
+                    <pic:cNvPr id="694060602" name=""/>
+                    <pic:cNvPicPr/>
+                  </pic:nvPicPr>
+                  <pic:blipFill>
+                    <a:blip r:embed="rId15"/>
+                    <a:stretch>
+                      <a:fillRect/>
+                    </a:stretch>
+                  </pic:blipFill>
+                  <pic:spPr>
+                    <a:xfrm>
+                      <a:off x="0" y="0"/>
+                      <a:ext cx="6686550" cy="508635"/>
+                    </a:xfrm>
+                    <a:prstGeom prst="rect">
+                      <a:avLst/>
+                    </a:prstGeom>
+                  </pic:spPr>
+                </pic:pic>
+              </a:graphicData>
+            </a:graphic>
+          </wp:inline>
+        </w:drawing>
+      </w:r>
+    </w:p>
+    <w:p>
+      <w:pPr>
+        <w:pStyle w:val="ListParagraph"/>
+        <w:ind w:hanging="540"/>
+        <w:rPr>
+          <w:b/>
+          <w:bCs/>
+          <w:sz w:val="28"/>
+          <w:szCs w:val="28"/>
+        </w:rPr>
+      </w:pPr>
+      <w:r>
+        <w:rPr>
+          <w:noProof/>
+        </w:rPr>
+        <w:drawing>
+          <wp:inline distT="0" distB="0" distL="0" distR="0" wp14:anchorId="3C3C0E4F" wp14:editId="04B0C1D6">
+            <wp:extent cx="6686550" cy="705485"/>
+            <wp:effectExtent l="0" t="0" r="0" b="0"/>
+            <wp:docPr id="1435983054" name="Picture 32"/>
+            <wp:cNvGraphicFramePr>
+              <a:graphicFrameLocks xmlns:a="http://schemas.openxmlformats.org/drawingml/2006/main" noChangeAspect="1"/>
+            </wp:cNvGraphicFramePr>
+            <a:graphic xmlns:a="http://schemas.openxmlformats.org/drawingml/2006/main">
+              <a:graphicData uri="http://schemas.openxmlformats.org/drawingml/2006/picture">
+                <pic:pic xmlns:pic="http://schemas.openxmlformats.org/drawingml/2006/picture">
+                  <pic:nvPicPr>
+                    <pic:cNvPr id="0" name="Picture 7"/>
+                    <pic:cNvPicPr>
+                      <a:picLocks noChangeAspect="1" noChangeArrowheads="1"/>
+                    </pic:cNvPicPr>
+                  </pic:nvPicPr>
+                  <pic:blipFill>
+                    <a:blip r:embed="rId16">
+                      <a:extLst>
+                        <a:ext uri="{28A0092B-C50C-407E-A947-70E740481C1C}">
+                          <a14:useLocalDpi xmlns:a14="http://schemas.microsoft.com/office/drawing/2010/main" val="0"/>
+                        </a:ext>
+                      </a:extLst>
+                    </a:blip>
+                    <a:srcRect/>
+                    <a:stretch>
+                      <a:fillRect/>
+                    </a:stretch>
+                  </pic:blipFill>
+                  <pic:spPr bwMode="auto">
+                    <a:xfrm>
+                      <a:off x="0" y="0"/>
+                      <a:ext cx="6686550" cy="705485"/>
+                    </a:xfrm>
+                    <a:prstGeom prst="rect">
+                      <a:avLst/>
+                    </a:prstGeom>
+                    <a:noFill/>
+                    <a:ln>
+                      <a:noFill/>
+                    </a:ln>
+                  </pic:spPr>
+                </pic:pic>
+              </a:graphicData>
+            </a:graphic>
+          </wp:inline>
+        </w:drawing>
+      </w:r>
+    </w:p>
+    <w:p>
+      <w:pPr>
+        <w:pStyle w:val="ListParagraph"/>
+        <w:rPr>
+          <w:b/>
+          <w:bCs/>
+          <w:sz w:val="28"/>
+          <w:szCs w:val="28"/>
+        </w:rPr>
+      </w:pPr>
+      <w:r>
+        <w:rPr>
+          <w:b/>
+          <w:bCs/>
+          <w:sz w:val="28"/>
+          <w:szCs w:val="28"/>
+        </w:rPr>
+        <w:tab/>
+      </w:r>
+      <w:r>
+        <w:rPr>
+          <w:b/>
+          <w:bCs/>
+          <w:sz w:val="28"/>
+          <w:szCs w:val="28"/>
+        </w:rPr>
+        <w:t>Notification</w:t>
+      </w:r>
+      <w:r>
+        <w:rPr>
+          <w:b/>
+          <w:bCs/>
+          <w:sz w:val="28"/>
+          <w:szCs w:val="28"/>
+        </w:rPr>
+        <w:t xml:space="preserve"> = </w:t>
+      </w:r>
+      <w:r>
+        <w:rPr>
+          <w:b/>
+          <w:bCs/>
+          <w:sz w:val="28"/>
+          <w:szCs w:val="28"/>
+        </w:rPr>
+        <w:t>TCP Control (No TLS)</w:t>
+      </w:r>
+    </w:p>
+    <w:p>
+      <w:pPr>
+        <w:pStyle w:val="ListParagraph"/>
+        <w:rPr>
+          <w:b/>
+          <w:bCs/>
           <w:sz w:val="28"/>
           <w:szCs w:val="28"/>
           <w:rtl/>
         </w:rPr>
+      </w:pPr>
+    </w:p>
+    <w:p>
+      <w:pPr>
+        <w:pStyle w:val="ListParagraph"/>
+        <w:rPr>
+          <w:b/>
+          <w:bCs/>
+          <w:sz w:val="28"/>
+          <w:szCs w:val="28"/>
+        </w:rPr>
+      </w:pPr>
+      <w:r>
+        <w:rPr>
+          <w:b/>
+          <w:bCs/>
+          <w:color w:val="FF0000"/>
+          <w:sz w:val="28"/>
+          <w:szCs w:val="28"/>
+        </w:rPr>
+        <w:t>Note</w:t>
+      </w:r>
+      <w:r>
+        <w:rPr>
+          <w:rFonts w:hint="cs"/>
+          <w:b/>
+          <w:bCs/>
+          <w:color w:val="FF0000"/>
+          <w:sz w:val="28"/>
+          <w:szCs w:val="28"/>
+          <w:rtl/>
+        </w:rPr>
+        <w:t>:</w:t>
+      </w:r>
+      <w:r>
+        <w:rPr>
+          <w:b/>
+          <w:bCs/>
+          <w:sz w:val="28"/>
+          <w:szCs w:val="28"/>
+        </w:rPr>
         <w:tab/>
       </w:r>
       <w:r>
@@ -5533,27 +6036,1101 @@
           <w:sz w:val="28"/>
           <w:szCs w:val="28"/>
         </w:rPr>
-        <w:t xml:space="preserve">Throughput = </w:t>
-      </w:r>
-      <w:proofErr w:type="spellStart"/>
-      <w:r>
-        <w:rPr>
-          <w:b/>
-          <w:bCs/>
-          <w:sz w:val="28"/>
-          <w:szCs w:val="28"/>
-        </w:rPr>
-        <w:t>total_bytes</w:t>
-      </w:r>
-      <w:proofErr w:type="spellEnd"/>
-      <w:r>
-        <w:rPr>
-          <w:b/>
-          <w:bCs/>
-          <w:sz w:val="28"/>
-          <w:szCs w:val="28"/>
-        </w:rPr>
-        <w:t xml:space="preserve"> / Latency</w:t>
+        <w:t>TLS increases latency and packet count due to the additional handshake and encryption overhead.</w:t>
+      </w:r>
+    </w:p>
+    <w:p>
+      <w:pPr>
+        <w:pStyle w:val="ListParagraph"/>
+        <w:rPr>
+          <w:b/>
+          <w:bCs/>
+          <w:sz w:val="28"/>
+          <w:szCs w:val="28"/>
+        </w:rPr>
+      </w:pPr>
+    </w:p>
+    <w:p>
+      <w:pPr>
+        <w:ind w:firstLine="90"/>
+        <w:rPr>
+          <w:b/>
+          <w:bCs/>
+          <w:color w:val="FF0000"/>
+          <w:sz w:val="28"/>
+          <w:szCs w:val="28"/>
+        </w:rPr>
+      </w:pPr>
+      <w:r>
+        <w:rPr>
+          <w:b/>
+          <w:bCs/>
+          <w:color w:val="FF0000"/>
+          <w:sz w:val="28"/>
+          <w:szCs w:val="28"/>
+        </w:rPr>
+        <w:lastRenderedPageBreak/>
+        <w:tab/>
+      </w:r>
+      <w:r>
+        <w:rPr>
+          <w:b/>
+          <w:bCs/>
+          <w:color w:val="FF0000"/>
+          <w:sz w:val="28"/>
+          <w:szCs w:val="28"/>
+        </w:rPr>
+        <w:t>Explanation of the packet flow</w:t>
+      </w:r>
+      <w:r>
+        <w:rPr>
+          <w:b/>
+          <w:bCs/>
+          <w:color w:val="FF0000"/>
+          <w:sz w:val="28"/>
+          <w:szCs w:val="28"/>
+        </w:rPr>
+        <w:t>:</w:t>
+      </w:r>
+    </w:p>
+    <w:p>
+      <w:pPr>
+        <w:ind w:firstLine="90"/>
+        <w:rPr>
+          <w:b/>
+          <w:bCs/>
+          <w:color w:val="FF0000"/>
+          <w:sz w:val="28"/>
+          <w:szCs w:val="28"/>
+        </w:rPr>
+      </w:pPr>
+      <w:r>
+        <w:rPr>
+          <w:b/>
+          <w:bCs/>
+          <w:color w:val="FF0000"/>
+          <w:sz w:val="28"/>
+          <w:szCs w:val="28"/>
+        </w:rPr>
+        <w:tab/>
+      </w:r>
+      <w:r>
+        <w:rPr>
+          <w:b/>
+          <w:bCs/>
+          <w:color w:val="FF0000"/>
+          <w:sz w:val="28"/>
+          <w:szCs w:val="28"/>
+        </w:rPr>
+        <w:tab/>
+      </w:r>
+      <w:r>
+        <w:rPr>
+          <w:b/>
+          <w:bCs/>
+          <w:sz w:val="28"/>
+          <w:szCs w:val="28"/>
+        </w:rPr>
+        <w:t>SMTP Packet Flow (STARTTLS)</w:t>
+      </w:r>
+      <w:r>
+        <w:rPr>
+          <w:b/>
+          <w:bCs/>
+          <w:sz w:val="28"/>
+          <w:szCs w:val="28"/>
+        </w:rPr>
+        <w:t>:</w:t>
+      </w:r>
+    </w:p>
+    <w:p>
+      <w:pPr>
+        <w:ind w:left="360"/>
+        <w:rPr>
+          <w:b/>
+          <w:bCs/>
+          <w:sz w:val="28"/>
+          <w:szCs w:val="28"/>
+        </w:rPr>
+      </w:pPr>
+      <w:r>
+        <w:rPr>
+          <w:b/>
+          <w:bCs/>
+          <w:sz w:val="28"/>
+          <w:szCs w:val="28"/>
+        </w:rPr>
+        <w:tab/>
+      </w:r>
+      <w:r>
+        <w:rPr>
+          <w:b/>
+          <w:bCs/>
+          <w:sz w:val="28"/>
+          <w:szCs w:val="28"/>
+        </w:rPr>
+        <w:tab/>
+      </w:r>
+      <w:r>
+        <w:rPr>
+          <w:b/>
+          <w:bCs/>
+          <w:sz w:val="28"/>
+          <w:szCs w:val="28"/>
+        </w:rPr>
+        <w:tab/>
+      </w:r>
+      <w:r>
+        <w:rPr>
+          <w:b/>
+          <w:bCs/>
+          <w:sz w:val="28"/>
+          <w:szCs w:val="28"/>
+        </w:rPr>
+        <w:t xml:space="preserve"> TCP three-way handshake (SYN, SYN/ACK, ACK)</w:t>
+      </w:r>
+    </w:p>
+    <w:p>
+      <w:pPr>
+        <w:ind w:left="360"/>
+        <w:rPr>
+          <w:b/>
+          <w:bCs/>
+          <w:sz w:val="28"/>
+          <w:szCs w:val="28"/>
+        </w:rPr>
+      </w:pPr>
+      <w:r>
+        <w:rPr>
+          <w:b/>
+          <w:bCs/>
+          <w:sz w:val="28"/>
+          <w:szCs w:val="28"/>
+        </w:rPr>
+        <w:tab/>
+      </w:r>
+      <w:r>
+        <w:rPr>
+          <w:b/>
+          <w:bCs/>
+          <w:sz w:val="28"/>
+          <w:szCs w:val="28"/>
+        </w:rPr>
+        <w:tab/>
+      </w:r>
+      <w:r>
+        <w:rPr>
+          <w:b/>
+          <w:bCs/>
+          <w:sz w:val="28"/>
+          <w:szCs w:val="28"/>
+        </w:rPr>
+        <w:t xml:space="preserve"> </w:t>
+      </w:r>
+      <w:r>
+        <w:rPr>
+          <w:b/>
+          <w:bCs/>
+          <w:sz w:val="28"/>
+          <w:szCs w:val="28"/>
+        </w:rPr>
+        <w:tab/>
+      </w:r>
+      <w:r>
+        <w:rPr>
+          <w:b/>
+          <w:bCs/>
+          <w:sz w:val="28"/>
+          <w:szCs w:val="28"/>
+        </w:rPr>
+        <w:t>SMTP session initialization (EHLO)</w:t>
+      </w:r>
+    </w:p>
+    <w:p>
+      <w:pPr>
+        <w:ind w:left="360"/>
+        <w:rPr>
+          <w:b/>
+          <w:bCs/>
+          <w:sz w:val="28"/>
+          <w:szCs w:val="28"/>
+        </w:rPr>
+      </w:pPr>
+      <w:r>
+        <w:rPr>
+          <w:b/>
+          <w:bCs/>
+          <w:sz w:val="28"/>
+          <w:szCs w:val="28"/>
+        </w:rPr>
+        <w:tab/>
+      </w:r>
+      <w:r>
+        <w:rPr>
+          <w:b/>
+          <w:bCs/>
+          <w:sz w:val="28"/>
+          <w:szCs w:val="28"/>
+        </w:rPr>
+        <w:tab/>
+      </w:r>
+      <w:r>
+        <w:rPr>
+          <w:b/>
+          <w:bCs/>
+          <w:sz w:val="28"/>
+          <w:szCs w:val="28"/>
+        </w:rPr>
+        <w:t xml:space="preserve"> </w:t>
+      </w:r>
+      <w:r>
+        <w:rPr>
+          <w:b/>
+          <w:bCs/>
+          <w:sz w:val="28"/>
+          <w:szCs w:val="28"/>
+        </w:rPr>
+        <w:tab/>
+      </w:r>
+      <w:r>
+        <w:rPr>
+          <w:b/>
+          <w:bCs/>
+          <w:sz w:val="28"/>
+          <w:szCs w:val="28"/>
+        </w:rPr>
+        <w:t xml:space="preserve">STARTTLS command </w:t>
+      </w:r>
+    </w:p>
+    <w:p>
+      <w:pPr>
+        <w:ind w:left="360"/>
+        <w:rPr>
+          <w:b/>
+          <w:bCs/>
+          <w:sz w:val="28"/>
+          <w:szCs w:val="28"/>
+        </w:rPr>
+      </w:pPr>
+      <w:r>
+        <w:rPr>
+          <w:b/>
+          <w:bCs/>
+          <w:sz w:val="28"/>
+          <w:szCs w:val="28"/>
+        </w:rPr>
+        <w:tab/>
+      </w:r>
+      <w:r>
+        <w:rPr>
+          <w:b/>
+          <w:bCs/>
+          <w:sz w:val="28"/>
+          <w:szCs w:val="28"/>
+        </w:rPr>
+        <w:tab/>
+      </w:r>
+      <w:r>
+        <w:rPr>
+          <w:b/>
+          <w:bCs/>
+          <w:sz w:val="28"/>
+          <w:szCs w:val="28"/>
+        </w:rPr>
+        <w:tab/>
+      </w:r>
+      <w:r>
+        <w:rPr>
+          <w:b/>
+          <w:bCs/>
+          <w:sz w:val="28"/>
+          <w:szCs w:val="28"/>
+        </w:rPr>
+        <w:t>TLS handshake (Client Hello, Server Hello)</w:t>
+      </w:r>
+    </w:p>
+    <w:p>
+      <w:pPr>
+        <w:ind w:left="360"/>
+        <w:rPr>
+          <w:b/>
+          <w:bCs/>
+          <w:sz w:val="28"/>
+          <w:szCs w:val="28"/>
+        </w:rPr>
+      </w:pPr>
+      <w:r>
+        <w:rPr>
+          <w:b/>
+          <w:bCs/>
+          <w:sz w:val="28"/>
+          <w:szCs w:val="28"/>
+        </w:rPr>
+        <w:t xml:space="preserve"> </w:t>
+      </w:r>
+      <w:r>
+        <w:rPr>
+          <w:b/>
+          <w:bCs/>
+          <w:sz w:val="28"/>
+          <w:szCs w:val="28"/>
+        </w:rPr>
+        <w:tab/>
+      </w:r>
+      <w:r>
+        <w:rPr>
+          <w:b/>
+          <w:bCs/>
+          <w:sz w:val="28"/>
+          <w:szCs w:val="28"/>
+        </w:rPr>
+        <w:tab/>
+      </w:r>
+      <w:r>
+        <w:rPr>
+          <w:b/>
+          <w:bCs/>
+          <w:sz w:val="28"/>
+          <w:szCs w:val="28"/>
+        </w:rPr>
+        <w:tab/>
+      </w:r>
+      <w:r>
+        <w:rPr>
+          <w:b/>
+          <w:bCs/>
+          <w:sz w:val="28"/>
+          <w:szCs w:val="28"/>
+        </w:rPr>
+        <w:t xml:space="preserve">Encrypted SMTP commands and data exchange (MAIL FROM, RCPT TO, </w:t>
+      </w:r>
+      <w:r>
+        <w:rPr>
+          <w:b/>
+          <w:bCs/>
+          <w:sz w:val="28"/>
+          <w:szCs w:val="28"/>
+        </w:rPr>
+        <w:tab/>
+      </w:r>
+      <w:r>
+        <w:rPr>
+          <w:b/>
+          <w:bCs/>
+          <w:sz w:val="28"/>
+          <w:szCs w:val="28"/>
+        </w:rPr>
+        <w:tab/>
+      </w:r>
+      <w:r>
+        <w:rPr>
+          <w:b/>
+          <w:bCs/>
+          <w:sz w:val="28"/>
+          <w:szCs w:val="28"/>
+        </w:rPr>
+        <w:tab/>
+      </w:r>
+      <w:r>
+        <w:rPr>
+          <w:b/>
+          <w:bCs/>
+          <w:sz w:val="28"/>
+          <w:szCs w:val="28"/>
+        </w:rPr>
+        <w:t xml:space="preserve">DATA as TLS Application Data) </w:t>
+      </w:r>
+    </w:p>
+    <w:p>
+      <w:pPr>
+        <w:ind w:left="360"/>
+        <w:rPr>
+          <w:b/>
+          <w:bCs/>
+          <w:sz w:val="28"/>
+          <w:szCs w:val="28"/>
+        </w:rPr>
+      </w:pPr>
+      <w:r>
+        <w:rPr>
+          <w:b/>
+          <w:bCs/>
+          <w:sz w:val="28"/>
+          <w:szCs w:val="28"/>
+        </w:rPr>
+        <w:tab/>
+      </w:r>
+      <w:r>
+        <w:rPr>
+          <w:b/>
+          <w:bCs/>
+          <w:sz w:val="28"/>
+          <w:szCs w:val="28"/>
+        </w:rPr>
+        <w:tab/>
+      </w:r>
+      <w:r>
+        <w:rPr>
+          <w:b/>
+          <w:bCs/>
+          <w:sz w:val="28"/>
+          <w:szCs w:val="28"/>
+        </w:rPr>
+        <w:tab/>
+      </w:r>
+      <w:r>
+        <w:rPr>
+          <w:b/>
+          <w:bCs/>
+          <w:sz w:val="28"/>
+          <w:szCs w:val="28"/>
+        </w:rPr>
+        <w:t>TCP connection termination (FIN/ACK)</w:t>
+      </w:r>
+    </w:p>
+    <w:p>
+      <w:pPr>
+        <w:ind w:left="360"/>
+        <w:rPr>
+          <w:b/>
+          <w:bCs/>
+          <w:sz w:val="28"/>
+          <w:szCs w:val="28"/>
+        </w:rPr>
+      </w:pPr>
+      <w:r>
+        <w:rPr>
+          <w:b/>
+          <w:bCs/>
+          <w:sz w:val="28"/>
+          <w:szCs w:val="28"/>
+        </w:rPr>
+        <w:t xml:space="preserve"> </w:t>
+      </w:r>
+      <w:r>
+        <w:rPr>
+          <w:b/>
+          <w:bCs/>
+          <w:sz w:val="28"/>
+          <w:szCs w:val="28"/>
+        </w:rPr>
+        <w:tab/>
+      </w:r>
+      <w:r>
+        <w:rPr>
+          <w:b/>
+          <w:bCs/>
+          <w:sz w:val="28"/>
+          <w:szCs w:val="28"/>
+        </w:rPr>
+        <w:tab/>
+      </w:r>
+      <w:r>
+        <w:rPr>
+          <w:b/>
+          <w:bCs/>
+          <w:sz w:val="28"/>
+          <w:szCs w:val="28"/>
+        </w:rPr>
+        <w:t>IMAP Packet Flow (TLS / IMAPS)</w:t>
+      </w:r>
+      <w:r>
+        <w:rPr>
+          <w:b/>
+          <w:bCs/>
+          <w:sz w:val="28"/>
+          <w:szCs w:val="28"/>
+        </w:rPr>
+        <w:t>:</w:t>
+      </w:r>
+    </w:p>
+    <w:p>
+      <w:pPr>
+        <w:ind w:left="360"/>
+        <w:rPr>
+          <w:b/>
+          <w:bCs/>
+          <w:sz w:val="28"/>
+          <w:szCs w:val="28"/>
+        </w:rPr>
+      </w:pPr>
+      <w:r>
+        <w:rPr>
+          <w:b/>
+          <w:bCs/>
+          <w:sz w:val="28"/>
+          <w:szCs w:val="28"/>
+        </w:rPr>
+        <w:tab/>
+      </w:r>
+      <w:r>
+        <w:rPr>
+          <w:b/>
+          <w:bCs/>
+          <w:sz w:val="28"/>
+          <w:szCs w:val="28"/>
+        </w:rPr>
+        <w:tab/>
+      </w:r>
+      <w:r>
+        <w:rPr>
+          <w:b/>
+          <w:bCs/>
+          <w:sz w:val="28"/>
+          <w:szCs w:val="28"/>
+        </w:rPr>
+        <w:tab/>
+      </w:r>
+      <w:r>
+        <w:rPr>
+          <w:b/>
+          <w:bCs/>
+          <w:sz w:val="28"/>
+          <w:szCs w:val="28"/>
+        </w:rPr>
+        <w:t xml:space="preserve">TCP three-way handshake (SYN, SYN/ACK, ACK) </w:t>
+      </w:r>
+    </w:p>
+    <w:p>
+      <w:pPr>
+        <w:ind w:left="360"/>
+        <w:rPr>
+          <w:b/>
+          <w:bCs/>
+          <w:sz w:val="28"/>
+          <w:szCs w:val="28"/>
+        </w:rPr>
+      </w:pPr>
+      <w:r>
+        <w:rPr>
+          <w:b/>
+          <w:bCs/>
+          <w:sz w:val="28"/>
+          <w:szCs w:val="28"/>
+        </w:rPr>
+        <w:tab/>
+      </w:r>
+      <w:r>
+        <w:rPr>
+          <w:b/>
+          <w:bCs/>
+          <w:sz w:val="28"/>
+          <w:szCs w:val="28"/>
+        </w:rPr>
+        <w:tab/>
+      </w:r>
+      <w:r>
+        <w:rPr>
+          <w:b/>
+          <w:bCs/>
+          <w:sz w:val="28"/>
+          <w:szCs w:val="28"/>
+        </w:rPr>
+        <w:tab/>
+      </w:r>
+      <w:r>
+        <w:rPr>
+          <w:b/>
+          <w:bCs/>
+          <w:sz w:val="28"/>
+          <w:szCs w:val="28"/>
+        </w:rPr>
+        <w:t>TLS handshake (Client Hello, Server Hello)</w:t>
+      </w:r>
+    </w:p>
+    <w:p>
+      <w:pPr>
+        <w:ind w:left="360"/>
+        <w:rPr>
+          <w:b/>
+          <w:bCs/>
+          <w:sz w:val="28"/>
+          <w:szCs w:val="28"/>
+        </w:rPr>
+      </w:pPr>
+      <w:r>
+        <w:rPr>
+          <w:b/>
+          <w:bCs/>
+          <w:sz w:val="28"/>
+          <w:szCs w:val="28"/>
+        </w:rPr>
+        <w:t xml:space="preserve"> </w:t>
+      </w:r>
+      <w:r>
+        <w:rPr>
+          <w:b/>
+          <w:bCs/>
+          <w:sz w:val="28"/>
+          <w:szCs w:val="28"/>
+        </w:rPr>
+        <w:tab/>
+      </w:r>
+      <w:r>
+        <w:rPr>
+          <w:b/>
+          <w:bCs/>
+          <w:sz w:val="28"/>
+          <w:szCs w:val="28"/>
+        </w:rPr>
+        <w:tab/>
+      </w:r>
+      <w:r>
+        <w:rPr>
+          <w:b/>
+          <w:bCs/>
+          <w:sz w:val="28"/>
+          <w:szCs w:val="28"/>
+        </w:rPr>
+        <w:tab/>
+      </w:r>
+      <w:r>
+        <w:rPr>
+          <w:b/>
+          <w:bCs/>
+          <w:sz w:val="28"/>
+          <w:szCs w:val="28"/>
+        </w:rPr>
+        <w:t xml:space="preserve">Encrypted IMAP authentication and mailbox operations (LOGIN, SELECT, </w:t>
+      </w:r>
+      <w:r>
+        <w:rPr>
+          <w:b/>
+          <w:bCs/>
+          <w:sz w:val="28"/>
+          <w:szCs w:val="28"/>
+        </w:rPr>
+        <w:tab/>
+      </w:r>
+      <w:r>
+        <w:rPr>
+          <w:b/>
+          <w:bCs/>
+          <w:sz w:val="28"/>
+          <w:szCs w:val="28"/>
+        </w:rPr>
+        <w:tab/>
+      </w:r>
+      <w:r>
+        <w:rPr>
+          <w:b/>
+          <w:bCs/>
+          <w:sz w:val="28"/>
+          <w:szCs w:val="28"/>
+        </w:rPr>
+        <w:tab/>
+      </w:r>
+      <w:r>
+        <w:rPr>
+          <w:b/>
+          <w:bCs/>
+          <w:sz w:val="28"/>
+          <w:szCs w:val="28"/>
+        </w:rPr>
+        <w:t>FETCH as TLS Application Data)</w:t>
+      </w:r>
+    </w:p>
+    <w:p>
+      <w:pPr>
+        <w:ind w:left="360"/>
+        <w:rPr>
+          <w:b/>
+          <w:bCs/>
+          <w:sz w:val="28"/>
+          <w:szCs w:val="28"/>
+        </w:rPr>
+      </w:pPr>
+      <w:r>
+        <w:rPr>
+          <w:b/>
+          <w:bCs/>
+          <w:sz w:val="28"/>
+          <w:szCs w:val="28"/>
+        </w:rPr>
+        <w:t xml:space="preserve"> </w:t>
+      </w:r>
+      <w:r>
+        <w:rPr>
+          <w:b/>
+          <w:bCs/>
+          <w:sz w:val="28"/>
+          <w:szCs w:val="28"/>
+        </w:rPr>
+        <w:tab/>
+      </w:r>
+      <w:r>
+        <w:rPr>
+          <w:b/>
+          <w:bCs/>
+          <w:sz w:val="28"/>
+          <w:szCs w:val="28"/>
+        </w:rPr>
+        <w:tab/>
+      </w:r>
+      <w:r>
+        <w:rPr>
+          <w:b/>
+          <w:bCs/>
+          <w:sz w:val="28"/>
+          <w:szCs w:val="28"/>
+        </w:rPr>
+        <w:tab/>
+      </w:r>
+      <w:r>
+        <w:rPr>
+          <w:b/>
+          <w:bCs/>
+          <w:sz w:val="28"/>
+          <w:szCs w:val="28"/>
+        </w:rPr>
+        <w:t xml:space="preserve">Encrypted server responses </w:t>
+      </w:r>
+    </w:p>
+    <w:p>
+      <w:pPr>
+        <w:ind w:left="360"/>
+        <w:rPr>
+          <w:b/>
+          <w:bCs/>
+          <w:sz w:val="28"/>
+          <w:szCs w:val="28"/>
+        </w:rPr>
+      </w:pPr>
+      <w:r>
+        <w:rPr>
+          <w:b/>
+          <w:bCs/>
+          <w:sz w:val="28"/>
+          <w:szCs w:val="28"/>
+        </w:rPr>
+        <w:tab/>
+      </w:r>
+      <w:r>
+        <w:rPr>
+          <w:b/>
+          <w:bCs/>
+          <w:sz w:val="28"/>
+          <w:szCs w:val="28"/>
+        </w:rPr>
+        <w:tab/>
+      </w:r>
+      <w:r>
+        <w:rPr>
+          <w:b/>
+          <w:bCs/>
+          <w:sz w:val="28"/>
+          <w:szCs w:val="28"/>
+        </w:rPr>
+        <w:tab/>
+      </w:r>
+      <w:r>
+        <w:rPr>
+          <w:b/>
+          <w:bCs/>
+          <w:sz w:val="28"/>
+          <w:szCs w:val="28"/>
+        </w:rPr>
+        <w:t>TCP connection termination (FIN/ACK)</w:t>
+      </w:r>
+    </w:p>
+    <w:p>
+      <w:pPr>
+        <w:ind w:left="360"/>
+        <w:rPr>
+          <w:b/>
+          <w:bCs/>
+          <w:sz w:val="28"/>
+          <w:szCs w:val="28"/>
+        </w:rPr>
+      </w:pPr>
+      <w:r>
+        <w:rPr>
+          <w:b/>
+          <w:bCs/>
+          <w:sz w:val="28"/>
+          <w:szCs w:val="28"/>
+        </w:rPr>
+        <w:t xml:space="preserve"> </w:t>
+      </w:r>
+      <w:r>
+        <w:rPr>
+          <w:b/>
+          <w:bCs/>
+          <w:sz w:val="28"/>
+          <w:szCs w:val="28"/>
+        </w:rPr>
+        <w:tab/>
+      </w:r>
+      <w:r>
+        <w:rPr>
+          <w:b/>
+          <w:bCs/>
+          <w:sz w:val="28"/>
+          <w:szCs w:val="28"/>
+        </w:rPr>
+        <w:tab/>
+      </w:r>
+      <w:r>
+        <w:rPr>
+          <w:b/>
+          <w:bCs/>
+          <w:sz w:val="28"/>
+          <w:szCs w:val="28"/>
+        </w:rPr>
+        <w:t>Notification Packet Flow (TCP)</w:t>
+      </w:r>
+      <w:r>
+        <w:rPr>
+          <w:b/>
+          <w:bCs/>
+          <w:sz w:val="28"/>
+          <w:szCs w:val="28"/>
+        </w:rPr>
+        <w:t>:</w:t>
+      </w:r>
+    </w:p>
+    <w:p>
+      <w:pPr>
+        <w:ind w:left="360"/>
+        <w:rPr>
+          <w:b/>
+          <w:bCs/>
+          <w:sz w:val="28"/>
+          <w:szCs w:val="28"/>
+        </w:rPr>
+      </w:pPr>
+      <w:r>
+        <w:rPr>
+          <w:b/>
+          <w:bCs/>
+          <w:sz w:val="28"/>
+          <w:szCs w:val="28"/>
+        </w:rPr>
+        <w:tab/>
+      </w:r>
+      <w:r>
+        <w:rPr>
+          <w:b/>
+          <w:bCs/>
+          <w:sz w:val="28"/>
+          <w:szCs w:val="28"/>
+        </w:rPr>
+        <w:tab/>
+      </w:r>
+      <w:r>
+        <w:rPr>
+          <w:b/>
+          <w:bCs/>
+          <w:sz w:val="28"/>
+          <w:szCs w:val="28"/>
+        </w:rPr>
+        <w:tab/>
+      </w:r>
+      <w:r>
+        <w:rPr>
+          <w:b/>
+          <w:bCs/>
+          <w:sz w:val="28"/>
+          <w:szCs w:val="28"/>
+        </w:rPr>
+        <w:t xml:space="preserve"> Completion of data transmission</w:t>
+      </w:r>
+    </w:p>
+    <w:p>
+      <w:pPr>
+        <w:ind w:left="360"/>
+        <w:rPr>
+          <w:b/>
+          <w:bCs/>
+          <w:sz w:val="28"/>
+          <w:szCs w:val="28"/>
+        </w:rPr>
+      </w:pPr>
+      <w:r>
+        <w:rPr>
+          <w:b/>
+          <w:bCs/>
+          <w:sz w:val="28"/>
+          <w:szCs w:val="28"/>
+        </w:rPr>
+        <w:tab/>
+      </w:r>
+      <w:r>
+        <w:rPr>
+          <w:b/>
+          <w:bCs/>
+          <w:sz w:val="28"/>
+          <w:szCs w:val="28"/>
+        </w:rPr>
+        <w:tab/>
+      </w:r>
+      <w:r>
+        <w:rPr>
+          <w:b/>
+          <w:bCs/>
+          <w:sz w:val="28"/>
+          <w:szCs w:val="28"/>
+        </w:rPr>
+        <w:tab/>
+      </w:r>
+      <w:r>
+        <w:rPr>
+          <w:b/>
+          <w:bCs/>
+          <w:sz w:val="28"/>
+          <w:szCs w:val="28"/>
+        </w:rPr>
+        <w:t>TCP connection teardown using FIN and ACK flags</w:t>
+      </w:r>
+    </w:p>
+    <w:p>
+      <w:pPr>
+        <w:ind w:left="360"/>
+        <w:rPr>
+          <w:b/>
+          <w:bCs/>
+          <w:sz w:val="28"/>
+          <w:szCs w:val="28"/>
+        </w:rPr>
+      </w:pPr>
+      <w:r>
+        <w:rPr>
+          <w:b/>
+          <w:bCs/>
+          <w:sz w:val="28"/>
+          <w:szCs w:val="28"/>
+        </w:rPr>
+        <w:tab/>
+      </w:r>
+      <w:r>
+        <w:rPr>
+          <w:b/>
+          <w:bCs/>
+          <w:sz w:val="28"/>
+          <w:szCs w:val="28"/>
+        </w:rPr>
+        <w:tab/>
+      </w:r>
+      <w:r>
+        <w:rPr>
+          <w:b/>
+          <w:bCs/>
+          <w:sz w:val="28"/>
+          <w:szCs w:val="28"/>
+        </w:rPr>
+        <w:tab/>
+      </w:r>
+      <w:r>
+        <w:rPr>
+          <w:b/>
+          <w:bCs/>
+          <w:sz w:val="28"/>
+          <w:szCs w:val="28"/>
+        </w:rPr>
+        <w:t xml:space="preserve"> Optional TCP reset (RST) or retransmission events</w:t>
+      </w:r>
+    </w:p>
+    <w:p>
+      <w:pPr>
+        <w:ind w:firstLine="90"/>
+        <w:rPr>
+          <w:b/>
+          <w:bCs/>
+          <w:color w:val="FF0000"/>
+          <w:sz w:val="28"/>
+          <w:szCs w:val="28"/>
+        </w:rPr>
+      </w:pPr>
+    </w:p>
+    <w:p>
+      <w:pPr>
+        <w:ind w:firstLine="90"/>
+        <w:rPr>
+          <w:b/>
+          <w:bCs/>
+          <w:color w:val="FF0000"/>
+          <w:sz w:val="28"/>
+          <w:szCs w:val="28"/>
+        </w:rPr>
+      </w:pPr>
+      <w:r>
+        <w:rPr>
+          <w:b/>
+          <w:bCs/>
+          <w:color w:val="FF0000"/>
+          <w:sz w:val="28"/>
+          <w:szCs w:val="28"/>
+        </w:rPr>
+        <w:t>Part 4 — Performance Measurements</w:t>
+      </w:r>
+      <w:r>
+        <w:rPr>
+          <w:b/>
+          <w:bCs/>
+          <w:color w:val="FF0000"/>
+          <w:sz w:val="28"/>
+          <w:szCs w:val="28"/>
+        </w:rPr>
+        <w:t>:</w:t>
+      </w:r>
+    </w:p>
+    <w:p>
+      <w:pPr>
+        <w:ind w:firstLine="90"/>
+        <w:rPr>
+          <w:b/>
+          <w:bCs/>
+          <w:sz w:val="28"/>
+          <w:szCs w:val="28"/>
+        </w:rPr>
+      </w:pPr>
+      <w:r>
+        <w:rPr>
+          <w:b/>
+          <w:bCs/>
+          <w:sz w:val="28"/>
+          <w:szCs w:val="28"/>
+        </w:rPr>
+        <w:tab/>
+      </w:r>
+      <w:r>
+        <w:rPr>
+          <w:b/>
+          <w:bCs/>
+          <w:sz w:val="28"/>
+          <w:szCs w:val="28"/>
+        </w:rPr>
+        <w:t xml:space="preserve">Latency = End Time – Start Time </w:t>
+      </w:r>
+    </w:p>
+    <w:p>
+      <w:pPr>
+        <w:ind w:firstLine="90"/>
+        <w:rPr>
+          <w:b/>
+          <w:bCs/>
+          <w:sz w:val="28"/>
+          <w:szCs w:val="28"/>
+        </w:rPr>
+      </w:pPr>
+      <w:r>
+        <w:rPr>
+          <w:b/>
+          <w:bCs/>
+          <w:sz w:val="28"/>
+          <w:szCs w:val="28"/>
+          <w:rtl/>
+        </w:rPr>
+        <w:tab/>
+      </w:r>
+      <w:r>
+        <w:rPr>
+          <w:b/>
+          <w:bCs/>
+          <w:sz w:val="28"/>
+          <w:szCs w:val="28"/>
+        </w:rPr>
+        <w:t>Throughput = total_bytes / Latency</w:t>
       </w:r>
     </w:p>
     <w:tbl>
@@ -5772,7 +7349,16 @@
                 <w:szCs w:val="28"/>
                 <w:rtl/>
               </w:rPr>
-              <w:t>1.778</w:t>
+              <w:t>1.7</w:t>
+            </w:r>
+            <w:r>
+              <w:rPr>
+                <w:b/>
+                <w:bCs/>
+                <w:sz w:val="28"/>
+                <w:szCs w:val="28"/>
+              </w:rPr>
+              <w:t>43</w:t>
             </w:r>
           </w:p>
         </w:tc>
@@ -5802,7 +7388,16 @@
                 <w:szCs w:val="28"/>
                 <w:rtl/>
               </w:rPr>
-              <w:t>39</w:t>
+              <w:t>3</w:t>
+            </w:r>
+            <w:r>
+              <w:rPr>
+                <w:b/>
+                <w:bCs/>
+                <w:sz w:val="28"/>
+                <w:szCs w:val="28"/>
+              </w:rPr>
+              <w:t>5</w:t>
             </w:r>
           </w:p>
         </w:tc>
@@ -5834,6 +7429,24 @@
               </w:rPr>
               <w:t>6837</w:t>
             </w:r>
+            <w:r>
+              <w:rPr>
+                <w:b/>
+                <w:bCs/>
+                <w:sz w:val="28"/>
+                <w:szCs w:val="28"/>
+              </w:rPr>
+              <w:t>~7</w:t>
+            </w:r>
+            <w:r>
+              <w:rPr>
+                <w:b/>
+                <w:bCs/>
+                <w:sz w:val="28"/>
+                <w:szCs w:val="28"/>
+              </w:rPr>
+              <w:t>kb</w:t>
+            </w:r>
           </w:p>
         </w:tc>
         <w:tc>
@@ -5855,14 +7468,12 @@
             </w:pPr>
             <w:r>
               <w:rPr>
-                <w:rFonts w:hint="cs"/>
                 <w:b/>
                 <w:bCs/>
                 <w:sz w:val="28"/>
                 <w:szCs w:val="28"/>
-                <w:rtl/>
               </w:rPr>
-              <w:t>3843.39</w:t>
+              <w:t>3922.547</w:t>
             </w:r>
           </w:p>
         </w:tc>
@@ -5922,7 +7533,16 @@
                 <w:szCs w:val="28"/>
                 <w:rtl/>
               </w:rPr>
-              <w:t>1.752</w:t>
+              <w:t>1.7</w:t>
+            </w:r>
+            <w:r>
+              <w:rPr>
+                <w:b/>
+                <w:bCs/>
+                <w:sz w:val="28"/>
+                <w:szCs w:val="28"/>
+              </w:rPr>
+              <w:t>11</w:t>
             </w:r>
           </w:p>
         </w:tc>
@@ -5952,7 +7572,16 @@
                 <w:szCs w:val="28"/>
                 <w:rtl/>
               </w:rPr>
-              <w:t>51</w:t>
+              <w:t>5</w:t>
+            </w:r>
+            <w:r>
+              <w:rPr>
+                <w:b/>
+                <w:bCs/>
+                <w:sz w:val="28"/>
+                <w:szCs w:val="28"/>
+              </w:rPr>
+              <w:t>3</w:t>
             </w:r>
           </w:p>
         </w:tc>
@@ -5975,6 +7604,15 @@
             </w:pPr>
             <w:r>
               <w:rPr>
+                <w:b/>
+                <w:bCs/>
+                <w:sz w:val="28"/>
+                <w:szCs w:val="28"/>
+              </w:rPr>
+              <w:t>7</w:t>
+            </w:r>
+            <w:r>
+              <w:rPr>
                 <w:rFonts w:hint="cs"/>
                 <w:b/>
                 <w:bCs/>
@@ -5982,7 +7620,25 @@
                 <w:szCs w:val="28"/>
                 <w:rtl/>
               </w:rPr>
-              <w:t>6987</w:t>
+              <w:t>987</w:t>
+            </w:r>
+            <w:r>
+              <w:rPr>
+                <w:b/>
+                <w:bCs/>
+                <w:sz w:val="28"/>
+                <w:szCs w:val="28"/>
+              </w:rPr>
+              <w:t>~8</w:t>
+            </w:r>
+            <w:r>
+              <w:rPr>
+                <w:b/>
+                <w:bCs/>
+                <w:sz w:val="28"/>
+                <w:szCs w:val="28"/>
+              </w:rPr>
+              <w:t>kb</w:t>
             </w:r>
           </w:p>
         </w:tc>
@@ -6005,14 +7661,12 @@
             </w:pPr>
             <w:r>
               <w:rPr>
-                <w:rFonts w:hint="cs"/>
                 <w:b/>
                 <w:bCs/>
                 <w:sz w:val="28"/>
                 <w:szCs w:val="28"/>
-                <w:rtl/>
               </w:rPr>
-              <w:t>3988.01</w:t>
+              <w:t>4668.03</w:t>
             </w:r>
           </w:p>
         </w:tc>
@@ -6121,7 +7775,7 @@
                 <w:sz w:val="28"/>
                 <w:szCs w:val="28"/>
               </w:rPr>
-              <w:t>8</w:t>
+              <w:t>9</w:t>
             </w:r>
           </w:p>
         </w:tc>
@@ -6164,7 +7818,6 @@
               <w:jc w:val="center"/>
               <w:cnfStyle w:val="000000100000" w:firstRow="0" w:lastRow="0" w:firstColumn="0" w:lastColumn="0" w:oddVBand="0" w:evenVBand="0" w:oddHBand="1" w:evenHBand="0" w:firstRowFirstColumn="0" w:firstRowLastColumn="0" w:lastRowFirstColumn="0" w:lastRowLastColumn="0"/>
               <w:rPr>
-                <w:rFonts w:hint="cs"/>
                 <w:b/>
                 <w:bCs/>
                 <w:sz w:val="28"/>
@@ -6205,210 +7858,6 @@
           <w:bCs/>
           <w:sz w:val="28"/>
           <w:szCs w:val="28"/>
-          <w:rtl/>
-        </w:rPr>
-      </w:pPr>
-    </w:p>
-    <w:p>
-      <w:pPr>
-        <w:pStyle w:val="ListParagraph"/>
-        <w:rPr>
-          <w:b/>
-          <w:bCs/>
-          <w:sz w:val="28"/>
-          <w:szCs w:val="28"/>
-          <w:rtl/>
-        </w:rPr>
-      </w:pPr>
-    </w:p>
-    <w:p>
-      <w:pPr>
-        <w:pStyle w:val="ListParagraph"/>
-        <w:rPr>
-          <w:b/>
-          <w:bCs/>
-          <w:sz w:val="28"/>
-          <w:szCs w:val="28"/>
-          <w:rtl/>
-        </w:rPr>
-      </w:pPr>
-    </w:p>
-    <w:p>
-      <w:pPr>
-        <w:pStyle w:val="ListParagraph"/>
-        <w:rPr>
-          <w:b/>
-          <w:bCs/>
-          <w:sz w:val="28"/>
-          <w:szCs w:val="28"/>
-          <w:rtl/>
-        </w:rPr>
-      </w:pPr>
-    </w:p>
-    <w:p>
-      <w:pPr>
-        <w:pStyle w:val="ListParagraph"/>
-        <w:rPr>
-          <w:b/>
-          <w:bCs/>
-          <w:sz w:val="28"/>
-          <w:szCs w:val="28"/>
-          <w:rtl/>
-        </w:rPr>
-      </w:pPr>
-    </w:p>
-    <w:p>
-      <w:pPr>
-        <w:pStyle w:val="ListParagraph"/>
-        <w:rPr>
-          <w:b/>
-          <w:bCs/>
-          <w:sz w:val="28"/>
-          <w:szCs w:val="28"/>
-          <w:rtl/>
-        </w:rPr>
-      </w:pPr>
-    </w:p>
-    <w:p>
-      <w:pPr>
-        <w:pStyle w:val="ListParagraph"/>
-        <w:rPr>
-          <w:b/>
-          <w:bCs/>
-          <w:sz w:val="28"/>
-          <w:szCs w:val="28"/>
-          <w:rtl/>
-        </w:rPr>
-      </w:pPr>
-    </w:p>
-    <w:p>
-      <w:pPr>
-        <w:pStyle w:val="ListParagraph"/>
-        <w:rPr>
-          <w:b/>
-          <w:bCs/>
-          <w:sz w:val="28"/>
-          <w:szCs w:val="28"/>
-          <w:rtl/>
-        </w:rPr>
-      </w:pPr>
-    </w:p>
-    <w:p>
-      <w:pPr>
-        <w:pStyle w:val="ListParagraph"/>
-        <w:rPr>
-          <w:b/>
-          <w:bCs/>
-          <w:sz w:val="28"/>
-          <w:szCs w:val="28"/>
-          <w:rtl/>
-        </w:rPr>
-      </w:pPr>
-    </w:p>
-    <w:p>
-      <w:pPr>
-        <w:pStyle w:val="ListParagraph"/>
-        <w:rPr>
-          <w:b/>
-          <w:bCs/>
-          <w:sz w:val="28"/>
-          <w:szCs w:val="28"/>
-          <w:rtl/>
-        </w:rPr>
-      </w:pPr>
-    </w:p>
-    <w:p>
-      <w:pPr>
-        <w:pStyle w:val="ListParagraph"/>
-        <w:rPr>
-          <w:b/>
-          <w:bCs/>
-          <w:sz w:val="28"/>
-          <w:szCs w:val="28"/>
-          <w:rtl/>
-        </w:rPr>
-      </w:pPr>
-    </w:p>
-    <w:p>
-      <w:pPr>
-        <w:pStyle w:val="ListParagraph"/>
-        <w:rPr>
-          <w:b/>
-          <w:bCs/>
-          <w:sz w:val="28"/>
-          <w:szCs w:val="28"/>
-          <w:rtl/>
-        </w:rPr>
-      </w:pPr>
-    </w:p>
-    <w:p>
-      <w:pPr>
-        <w:pStyle w:val="ListParagraph"/>
-        <w:rPr>
-          <w:b/>
-          <w:bCs/>
-          <w:sz w:val="28"/>
-          <w:szCs w:val="28"/>
-          <w:rtl/>
-        </w:rPr>
-      </w:pPr>
-    </w:p>
-    <w:p>
-      <w:pPr>
-        <w:pStyle w:val="ListParagraph"/>
-        <w:rPr>
-          <w:b/>
-          <w:bCs/>
-          <w:sz w:val="28"/>
-          <w:szCs w:val="28"/>
-          <w:rtl/>
-        </w:rPr>
-      </w:pPr>
-    </w:p>
-    <w:p>
-      <w:pPr>
-        <w:pStyle w:val="ListParagraph"/>
-        <w:rPr>
-          <w:b/>
-          <w:bCs/>
-          <w:sz w:val="28"/>
-          <w:szCs w:val="28"/>
-          <w:rtl/>
-        </w:rPr>
-      </w:pPr>
-    </w:p>
-    <w:p>
-      <w:pPr>
-        <w:pStyle w:val="ListParagraph"/>
-        <w:rPr>
-          <w:b/>
-          <w:bCs/>
-          <w:sz w:val="28"/>
-          <w:szCs w:val="28"/>
-          <w:rtl/>
-        </w:rPr>
-      </w:pPr>
-    </w:p>
-    <w:p>
-      <w:pPr>
-        <w:pStyle w:val="ListParagraph"/>
-        <w:rPr>
-          <w:b/>
-          <w:bCs/>
-          <w:sz w:val="28"/>
-          <w:szCs w:val="28"/>
-          <w:rtl/>
-        </w:rPr>
-      </w:pPr>
-    </w:p>
-    <w:p>
-      <w:pPr>
-        <w:pStyle w:val="ListParagraph"/>
-        <w:rPr>
-          <w:b/>
-          <w:bCs/>
-          <w:sz w:val="28"/>
-          <w:szCs w:val="28"/>
         </w:rPr>
       </w:pPr>
     </w:p>
@@ -6502,27 +7951,7 @@
           <w:sz w:val="28"/>
           <w:szCs w:val="28"/>
         </w:rPr>
-        <w:t xml:space="preserve">The application has a </w:t>
-      </w:r>
-      <w:proofErr w:type="spellStart"/>
-      <w:r>
-        <w:rPr>
-          <w:b/>
-          <w:bCs/>
-          <w:sz w:val="28"/>
-          <w:szCs w:val="28"/>
-        </w:rPr>
-        <w:t>Tkinter</w:t>
-      </w:r>
-      <w:proofErr w:type="spellEnd"/>
-      <w:r>
-        <w:rPr>
-          <w:b/>
-          <w:bCs/>
-          <w:sz w:val="28"/>
-          <w:szCs w:val="28"/>
-        </w:rPr>
-        <w:t xml:space="preserve"> GUI for sending and receiving emails and uses </w:t>
+        <w:t xml:space="preserve">The application has a Tkinter GUI for sending and receiving emails and uses </w:t>
       </w:r>
       <w:bookmarkStart w:id="0" w:name="_Hlk217082964"/>
       <w:r>
@@ -6567,7 +7996,6 @@
     <w:p>
       <w:pPr>
         <w:rPr>
-          <w:rFonts w:hint="cs"/>
           <w:b/>
           <w:bCs/>
           <w:sz w:val="28"/>
@@ -6606,7 +8034,6 @@
         </w:rPr>
         <w:t xml:space="preserve"> (</w:t>
       </w:r>
-      <w:proofErr w:type="spellStart"/>
       <w:r>
         <w:rPr>
           <w:b/>
@@ -6617,7 +8044,6 @@
         </w:rPr>
         <w:t>Tkinter</w:t>
       </w:r>
-      <w:proofErr w:type="spellEnd"/>
       <w:r>
         <w:rPr>
           <w:b/>
@@ -6663,25 +8089,30 @@
           <w:rFonts w:ascii="inherit" w:hAnsi="inherit" w:cs="Noto Sans"/>
           <w:b/>
           <w:bCs/>
-          <w:i/>
-          <w:iCs/>
-          <w:noProof/>
           <w:sz w:val="28"/>
           <w:szCs w:val="28"/>
         </w:rPr>
         <w:drawing>
-          <wp:anchor distT="0" distB="0" distL="114300" distR="114300" simplePos="0" relativeHeight="251662336" behindDoc="0" locked="0" layoutInCell="1" allowOverlap="1" wp14:anchorId="5CB15212" wp14:editId="56A971A9">
+          <wp:anchor distT="0" distB="0" distL="114300" distR="114300" simplePos="0" relativeHeight="251666432" behindDoc="1" locked="0" layoutInCell="1" allowOverlap="1" wp14:anchorId="4D78F6E8" wp14:editId="3ACA753F">
             <wp:simplePos x="0" y="0"/>
             <wp:positionH relativeFrom="column">
-              <wp:posOffset>1035050</wp:posOffset>
+              <wp:posOffset>1016000</wp:posOffset>
             </wp:positionH>
             <wp:positionV relativeFrom="paragraph">
-              <wp:posOffset>5715</wp:posOffset>
+              <wp:posOffset>3810</wp:posOffset>
             </wp:positionV>
-            <wp:extent cx="2838450" cy="1670050"/>
-            <wp:effectExtent l="0" t="0" r="0" b="6350"/>
-            <wp:wrapSquare wrapText="bothSides"/>
-            <wp:docPr id="448556920" name="Picture 35"/>
+            <wp:extent cx="3200307" cy="1793145"/>
+            <wp:effectExtent l="0" t="0" r="635" b="0"/>
+            <wp:wrapTight wrapText="bothSides">
+              <wp:wrapPolygon edited="0">
+                <wp:start x="0" y="0"/>
+                <wp:lineTo x="0" y="21348"/>
+                <wp:lineTo x="21476" y="21348"/>
+                <wp:lineTo x="21476" y="0"/>
+                <wp:lineTo x="0" y="0"/>
+              </wp:wrapPolygon>
+            </wp:wrapTight>
+            <wp:docPr id="1281344846" name="Picture 1"/>
             <wp:cNvGraphicFramePr>
               <a:graphicFrameLocks xmlns:a="http://schemas.openxmlformats.org/drawingml/2006/main" noChangeAspect="1"/>
             </wp:cNvGraphicFramePr>
@@ -6689,36 +8120,29 @@
               <a:graphicData uri="http://schemas.openxmlformats.org/drawingml/2006/picture">
                 <pic:pic xmlns:pic="http://schemas.openxmlformats.org/drawingml/2006/picture">
                   <pic:nvPicPr>
-                    <pic:cNvPr id="0" name="Picture 12"/>
-                    <pic:cNvPicPr>
-                      <a:picLocks noChangeAspect="1" noChangeArrowheads="1"/>
-                    </pic:cNvPicPr>
+                    <pic:cNvPr id="1281344846" name=""/>
+                    <pic:cNvPicPr/>
                   </pic:nvPicPr>
                   <pic:blipFill>
-                    <a:blip r:embed="rId11" cstate="print">
+                    <a:blip r:embed="rId17">
                       <a:extLst>
                         <a:ext uri="{28A0092B-C50C-407E-A947-70E740481C1C}">
                           <a14:useLocalDpi xmlns:a14="http://schemas.microsoft.com/office/drawing/2010/main" val="0"/>
                         </a:ext>
                       </a:extLst>
                     </a:blip>
-                    <a:srcRect/>
                     <a:stretch>
                       <a:fillRect/>
                     </a:stretch>
                   </pic:blipFill>
-                  <pic:spPr bwMode="auto">
+                  <pic:spPr>
                     <a:xfrm>
                       <a:off x="0" y="0"/>
-                      <a:ext cx="2838450" cy="1670050"/>
+                      <a:ext cx="3200307" cy="1793145"/>
                     </a:xfrm>
                     <a:prstGeom prst="rect">
                       <a:avLst/>
                     </a:prstGeom>
-                    <a:noFill/>
-                    <a:ln>
-                      <a:noFill/>
-                    </a:ln>
                   </pic:spPr>
                 </pic:pic>
               </a:graphicData>
@@ -6749,13 +8173,13 @@
           <w:szCs w:val="28"/>
         </w:rPr>
         <w:drawing>
-          <wp:anchor distT="0" distB="0" distL="114300" distR="114300" simplePos="0" relativeHeight="251661312" behindDoc="0" locked="0" layoutInCell="1" allowOverlap="1" wp14:anchorId="19A66E35" wp14:editId="165319CC">
+          <wp:anchor distT="0" distB="0" distL="114300" distR="114300" simplePos="0" relativeHeight="251661312" behindDoc="0" locked="0" layoutInCell="1" allowOverlap="1" wp14:anchorId="19A66E35" wp14:editId="60C989C3">
             <wp:simplePos x="0" y="0"/>
             <wp:positionH relativeFrom="column">
-              <wp:posOffset>4146550</wp:posOffset>
+              <wp:posOffset>4432300</wp:posOffset>
             </wp:positionH>
             <wp:positionV relativeFrom="paragraph">
-              <wp:posOffset>76835</wp:posOffset>
+              <wp:posOffset>95885</wp:posOffset>
             </wp:positionV>
             <wp:extent cx="1400810" cy="996950"/>
             <wp:effectExtent l="0" t="0" r="8890" b="0"/>
@@ -6774,7 +8198,7 @@
                     </pic:cNvPicPr>
                   </pic:nvPicPr>
                   <pic:blipFill>
-                    <a:blip r:embed="rId12">
+                    <a:blip r:embed="rId18">
                       <a:extLst>
                         <a:ext uri="{28A0092B-C50C-407E-A947-70E740481C1C}">
                           <a14:useLocalDpi xmlns:a14="http://schemas.microsoft.com/office/drawing/2010/main" val="0"/>
@@ -6909,48 +8333,31 @@
           <w:rtl/>
         </w:rPr>
       </w:pPr>
-    </w:p>
-    <w:p>
-      <w:pPr>
-        <w:pStyle w:val="ListParagraph"/>
-        <w:ind w:left="450"/>
-        <w:rPr>
-          <w:b/>
-          <w:bCs/>
-          <w:sz w:val="28"/>
-          <w:szCs w:val="28"/>
-          <w:rtl/>
-        </w:rPr>
-      </w:pPr>
-      <w:r>
-        <w:rPr>
-          <w:b/>
-          <w:bCs/>
+      <w:r>
+        <w:rPr>
           <w:noProof/>
-          <w:sz w:val="28"/>
-          <w:szCs w:val="28"/>
         </w:rPr>
         <w:drawing>
-          <wp:anchor distT="0" distB="0" distL="114300" distR="114300" simplePos="0" relativeHeight="251664384" behindDoc="1" locked="0" layoutInCell="1" allowOverlap="1" wp14:anchorId="01991F7C" wp14:editId="3D7210E3">
+          <wp:anchor distT="0" distB="0" distL="114300" distR="114300" simplePos="0" relativeHeight="251667456" behindDoc="1" locked="0" layoutInCell="1" allowOverlap="1" wp14:anchorId="7C2E5416" wp14:editId="17A3B261">
             <wp:simplePos x="0" y="0"/>
             <wp:positionH relativeFrom="column">
-              <wp:posOffset>749300</wp:posOffset>
+              <wp:posOffset>901700</wp:posOffset>
             </wp:positionH>
             <wp:positionV relativeFrom="paragraph">
-              <wp:posOffset>5080</wp:posOffset>
+              <wp:posOffset>106045</wp:posOffset>
             </wp:positionV>
-            <wp:extent cx="3765550" cy="1187450"/>
-            <wp:effectExtent l="0" t="0" r="6350" b="0"/>
+            <wp:extent cx="3638550" cy="1122680"/>
+            <wp:effectExtent l="0" t="0" r="0" b="1270"/>
             <wp:wrapTight wrapText="bothSides">
               <wp:wrapPolygon edited="0">
                 <wp:start x="0" y="0"/>
-                <wp:lineTo x="0" y="21138"/>
-                <wp:lineTo x="21527" y="21138"/>
-                <wp:lineTo x="21527" y="0"/>
+                <wp:lineTo x="0" y="21258"/>
+                <wp:lineTo x="21487" y="21258"/>
+                <wp:lineTo x="21487" y="0"/>
                 <wp:lineTo x="0" y="0"/>
               </wp:wrapPolygon>
             </wp:wrapTight>
-            <wp:docPr id="1544125746" name="Picture 37"/>
+            <wp:docPr id="1639646086" name="Picture 33"/>
             <wp:cNvGraphicFramePr>
               <a:graphicFrameLocks xmlns:a="http://schemas.openxmlformats.org/drawingml/2006/main" noChangeAspect="1"/>
             </wp:cNvGraphicFramePr>
@@ -6958,13 +8365,13 @@
               <a:graphicData uri="http://schemas.openxmlformats.org/drawingml/2006/picture">
                 <pic:pic xmlns:pic="http://schemas.openxmlformats.org/drawingml/2006/picture">
                   <pic:nvPicPr>
-                    <pic:cNvPr id="0" name="Picture 14"/>
+                    <pic:cNvPr id="0" name="Picture 9"/>
                     <pic:cNvPicPr>
                       <a:picLocks noChangeAspect="1" noChangeArrowheads="1"/>
                     </pic:cNvPicPr>
                   </pic:nvPicPr>
                   <pic:blipFill>
-                    <a:blip r:embed="rId13">
+                    <a:blip r:embed="rId19">
                       <a:extLst>
                         <a:ext uri="{28A0092B-C50C-407E-A947-70E740481C1C}">
                           <a14:useLocalDpi xmlns:a14="http://schemas.microsoft.com/office/drawing/2010/main" val="0"/>
@@ -6979,7 +8386,7 @@
                   <pic:spPr bwMode="auto">
                     <a:xfrm>
                       <a:off x="0" y="0"/>
-                      <a:ext cx="3765550" cy="1187450"/>
+                      <a:ext cx="3638550" cy="1122680"/>
                     </a:xfrm>
                     <a:prstGeom prst="rect">
                       <a:avLst/>
@@ -6992,9 +8399,28 @@
                 </pic:pic>
               </a:graphicData>
             </a:graphic>
+            <wp14:sizeRelH relativeFrom="margin">
+              <wp14:pctWidth>0</wp14:pctWidth>
+            </wp14:sizeRelH>
+            <wp14:sizeRelV relativeFrom="margin">
+              <wp14:pctHeight>0</wp14:pctHeight>
+            </wp14:sizeRelV>
           </wp:anchor>
         </w:drawing>
       </w:r>
+    </w:p>
+    <w:p>
+      <w:pPr>
+        <w:pStyle w:val="ListParagraph"/>
+        <w:ind w:left="450"/>
+        <w:rPr>
+          <w:b/>
+          <w:bCs/>
+          <w:sz w:val="28"/>
+          <w:szCs w:val="28"/>
+          <w:rtl/>
+        </w:rPr>
+      </w:pPr>
       <w:r>
         <w:rPr>
           <w:b/>
@@ -7004,22 +8430,22 @@
           <w:szCs w:val="28"/>
         </w:rPr>
         <w:drawing>
-          <wp:anchor distT="0" distB="0" distL="114300" distR="114300" simplePos="0" relativeHeight="251663360" behindDoc="1" locked="0" layoutInCell="1" allowOverlap="1" wp14:anchorId="6A5978A3" wp14:editId="3B7729AA">
+          <wp:anchor distT="0" distB="0" distL="114300" distR="114300" simplePos="0" relativeHeight="251663360" behindDoc="1" locked="0" layoutInCell="1" allowOverlap="1" wp14:anchorId="6A5978A3" wp14:editId="067BCEBB">
             <wp:simplePos x="0" y="0"/>
             <wp:positionH relativeFrom="column">
-              <wp:posOffset>4857750</wp:posOffset>
+              <wp:posOffset>4724400</wp:posOffset>
             </wp:positionH>
             <wp:positionV relativeFrom="paragraph">
-              <wp:posOffset>5080</wp:posOffset>
+              <wp:posOffset>6350</wp:posOffset>
             </wp:positionV>
-            <wp:extent cx="1335405" cy="1022350"/>
-            <wp:effectExtent l="0" t="0" r="0" b="6350"/>
+            <wp:extent cx="1284605" cy="982980"/>
+            <wp:effectExtent l="0" t="0" r="0" b="7620"/>
             <wp:wrapTight wrapText="bothSides">
               <wp:wrapPolygon edited="0">
                 <wp:start x="0" y="0"/>
-                <wp:lineTo x="0" y="21332"/>
-                <wp:lineTo x="21261" y="21332"/>
-                <wp:lineTo x="21261" y="0"/>
+                <wp:lineTo x="0" y="21349"/>
+                <wp:lineTo x="21141" y="21349"/>
+                <wp:lineTo x="21141" y="0"/>
                 <wp:lineTo x="0" y="0"/>
               </wp:wrapPolygon>
             </wp:wrapTight>
@@ -7037,7 +8463,7 @@
                     </pic:cNvPicPr>
                   </pic:nvPicPr>
                   <pic:blipFill>
-                    <a:blip r:embed="rId14">
+                    <a:blip r:embed="rId20">
                       <a:extLst>
                         <a:ext uri="{28A0092B-C50C-407E-A947-70E740481C1C}">
                           <a14:useLocalDpi xmlns:a14="http://schemas.microsoft.com/office/drawing/2010/main" val="0"/>
@@ -7052,7 +8478,7 @@
                   <pic:spPr bwMode="auto">
                     <a:xfrm>
                       <a:off x="0" y="0"/>
-                      <a:ext cx="1335405" cy="1022350"/>
+                      <a:ext cx="1284605" cy="982980"/>
                     </a:xfrm>
                     <a:prstGeom prst="rect">
                       <a:avLst/>
@@ -7065,6 +8491,12 @@
                 </pic:pic>
               </a:graphicData>
             </a:graphic>
+            <wp14:sizeRelH relativeFrom="margin">
+              <wp14:pctWidth>0</wp14:pctWidth>
+            </wp14:sizeRelH>
+            <wp14:sizeRelV relativeFrom="margin">
+              <wp14:pctHeight>0</wp14:pctHeight>
+            </wp14:sizeRelV>
           </wp:anchor>
         </w:drawing>
       </w:r>
@@ -7195,17 +8627,7 @@
           <w:sz w:val="28"/>
           <w:szCs w:val="28"/>
         </w:rPr>
-        <w:t xml:space="preserve"> </w:t>
-      </w:r>
-      <w:r>
-        <w:rPr>
-          <w:b/>
-          <w:bCs/>
-          <w:color w:val="EE0000"/>
-          <w:sz w:val="28"/>
-          <w:szCs w:val="28"/>
-        </w:rPr>
-        <w:t>(</w:t>
+        <w:t xml:space="preserve"> (</w:t>
       </w:r>
       <w:r>
         <w:rPr>
@@ -7282,7 +8704,7 @@
                     </pic:cNvPicPr>
                   </pic:nvPicPr>
                   <pic:blipFill>
-                    <a:blip r:embed="rId15">
+                    <a:blip r:embed="rId21">
                       <a:extLst>
                         <a:ext uri="{28A0092B-C50C-407E-A947-70E740481C1C}">
                           <a14:useLocalDpi xmlns:a14="http://schemas.microsoft.com/office/drawing/2010/main" val="0"/>
@@ -7553,6 +8975,119 @@
     </w:pict>
   </w:numPicBullet>
   <w:abstractNum w:abstractNumId="0" w15:restartNumberingAfterBreak="0">
+    <w:nsid w:val="077C4254"/>
+    <w:multiLevelType w:val="hybridMultilevel"/>
+    <w:tmpl w:val="AF0267D0"/>
+    <w:lvl w:ilvl="0" w:tplc="04090001">
+      <w:start w:val="1"/>
+      <w:numFmt w:val="bullet"/>
+      <w:lvlText w:val=""/>
+      <w:lvlJc w:val="left"/>
+      <w:pPr>
+        <w:ind w:left="1440" w:hanging="360"/>
+      </w:pPr>
+      <w:rPr>
+        <w:rFonts w:ascii="Symbol" w:hAnsi="Symbol" w:hint="default"/>
+      </w:rPr>
+    </w:lvl>
+    <w:lvl w:ilvl="1" w:tplc="04090003" w:tentative="1">
+      <w:start w:val="1"/>
+      <w:numFmt w:val="bullet"/>
+      <w:lvlText w:val="o"/>
+      <w:lvlJc w:val="left"/>
+      <w:pPr>
+        <w:ind w:left="2160" w:hanging="360"/>
+      </w:pPr>
+      <w:rPr>
+        <w:rFonts w:ascii="Courier New" w:hAnsi="Courier New" w:cs="Courier New" w:hint="default"/>
+      </w:rPr>
+    </w:lvl>
+    <w:lvl w:ilvl="2" w:tplc="04090005" w:tentative="1">
+      <w:start w:val="1"/>
+      <w:numFmt w:val="bullet"/>
+      <w:lvlText w:val=""/>
+      <w:lvlJc w:val="left"/>
+      <w:pPr>
+        <w:ind w:left="2880" w:hanging="360"/>
+      </w:pPr>
+      <w:rPr>
+        <w:rFonts w:ascii="Wingdings" w:hAnsi="Wingdings" w:hint="default"/>
+      </w:rPr>
+    </w:lvl>
+    <w:lvl w:ilvl="3" w:tplc="04090001" w:tentative="1">
+      <w:start w:val="1"/>
+      <w:numFmt w:val="bullet"/>
+      <w:lvlText w:val=""/>
+      <w:lvlJc w:val="left"/>
+      <w:pPr>
+        <w:ind w:left="3600" w:hanging="360"/>
+      </w:pPr>
+      <w:rPr>
+        <w:rFonts w:ascii="Symbol" w:hAnsi="Symbol" w:hint="default"/>
+      </w:rPr>
+    </w:lvl>
+    <w:lvl w:ilvl="4" w:tplc="04090003" w:tentative="1">
+      <w:start w:val="1"/>
+      <w:numFmt w:val="bullet"/>
+      <w:lvlText w:val="o"/>
+      <w:lvlJc w:val="left"/>
+      <w:pPr>
+        <w:ind w:left="4320" w:hanging="360"/>
+      </w:pPr>
+      <w:rPr>
+        <w:rFonts w:ascii="Courier New" w:hAnsi="Courier New" w:cs="Courier New" w:hint="default"/>
+      </w:rPr>
+    </w:lvl>
+    <w:lvl w:ilvl="5" w:tplc="04090005" w:tentative="1">
+      <w:start w:val="1"/>
+      <w:numFmt w:val="bullet"/>
+      <w:lvlText w:val=""/>
+      <w:lvlJc w:val="left"/>
+      <w:pPr>
+        <w:ind w:left="5040" w:hanging="360"/>
+      </w:pPr>
+      <w:rPr>
+        <w:rFonts w:ascii="Wingdings" w:hAnsi="Wingdings" w:hint="default"/>
+      </w:rPr>
+    </w:lvl>
+    <w:lvl w:ilvl="6" w:tplc="04090001" w:tentative="1">
+      <w:start w:val="1"/>
+      <w:numFmt w:val="bullet"/>
+      <w:lvlText w:val=""/>
+      <w:lvlJc w:val="left"/>
+      <w:pPr>
+        <w:ind w:left="5760" w:hanging="360"/>
+      </w:pPr>
+      <w:rPr>
+        <w:rFonts w:ascii="Symbol" w:hAnsi="Symbol" w:hint="default"/>
+      </w:rPr>
+    </w:lvl>
+    <w:lvl w:ilvl="7" w:tplc="04090003" w:tentative="1">
+      <w:start w:val="1"/>
+      <w:numFmt w:val="bullet"/>
+      <w:lvlText w:val="o"/>
+      <w:lvlJc w:val="left"/>
+      <w:pPr>
+        <w:ind w:left="6480" w:hanging="360"/>
+      </w:pPr>
+      <w:rPr>
+        <w:rFonts w:ascii="Courier New" w:hAnsi="Courier New" w:cs="Courier New" w:hint="default"/>
+      </w:rPr>
+    </w:lvl>
+    <w:lvl w:ilvl="8" w:tplc="04090005" w:tentative="1">
+      <w:start w:val="1"/>
+      <w:numFmt w:val="bullet"/>
+      <w:lvlText w:val=""/>
+      <w:lvlJc w:val="left"/>
+      <w:pPr>
+        <w:ind w:left="7200" w:hanging="360"/>
+      </w:pPr>
+      <w:rPr>
+        <w:rFonts w:ascii="Wingdings" w:hAnsi="Wingdings" w:hint="default"/>
+      </w:rPr>
+    </w:lvl>
+  </w:abstractNum>
+  <w:abstractNum w:abstractNumId="1" w15:restartNumberingAfterBreak="0">
     <w:nsid w:val="14E660B5"/>
     <w:multiLevelType w:val="multilevel"/>
     <w:tmpl w:val="877C1722"/>
@@ -7665,7 +9200,7 @@
       </w:pPr>
     </w:lvl>
   </w:abstractNum>
-  <w:abstractNum w:abstractNumId="1" w15:restartNumberingAfterBreak="0">
+  <w:abstractNum w:abstractNumId="2" w15:restartNumberingAfterBreak="0">
     <w:nsid w:val="15F644E4"/>
     <w:multiLevelType w:val="multilevel"/>
     <w:tmpl w:val="379A9096"/>
@@ -7778,7 +9313,7 @@
       </w:pPr>
     </w:lvl>
   </w:abstractNum>
-  <w:abstractNum w:abstractNumId="2" w15:restartNumberingAfterBreak="0">
+  <w:abstractNum w:abstractNumId="3" w15:restartNumberingAfterBreak="0">
     <w:nsid w:val="1BF414B8"/>
     <w:multiLevelType w:val="hybridMultilevel"/>
     <w:tmpl w:val="06121950"/>
@@ -7891,7 +9426,7 @@
       </w:rPr>
     </w:lvl>
   </w:abstractNum>
-  <w:abstractNum w:abstractNumId="3" w15:restartNumberingAfterBreak="0">
+  <w:abstractNum w:abstractNumId="4" w15:restartNumberingAfterBreak="0">
     <w:nsid w:val="1E94575E"/>
     <w:multiLevelType w:val="multilevel"/>
     <w:tmpl w:val="F45C0BFE"/>
@@ -8040,7 +9575,7 @@
       </w:rPr>
     </w:lvl>
   </w:abstractNum>
-  <w:abstractNum w:abstractNumId="4" w15:restartNumberingAfterBreak="0">
+  <w:abstractNum w:abstractNumId="5" w15:restartNumberingAfterBreak="0">
     <w:nsid w:val="1EBE0C09"/>
     <w:multiLevelType w:val="multilevel"/>
     <w:tmpl w:val="D466F228"/>
@@ -8153,7 +9688,7 @@
       </w:pPr>
     </w:lvl>
   </w:abstractNum>
-  <w:abstractNum w:abstractNumId="5" w15:restartNumberingAfterBreak="0">
+  <w:abstractNum w:abstractNumId="6" w15:restartNumberingAfterBreak="0">
     <w:nsid w:val="20ED63E2"/>
     <w:multiLevelType w:val="multilevel"/>
     <w:tmpl w:val="651C5212"/>
@@ -8302,7 +9837,7 @@
       </w:rPr>
     </w:lvl>
   </w:abstractNum>
-  <w:abstractNum w:abstractNumId="6" w15:restartNumberingAfterBreak="0">
+  <w:abstractNum w:abstractNumId="7" w15:restartNumberingAfterBreak="0">
     <w:nsid w:val="21085E76"/>
     <w:multiLevelType w:val="multilevel"/>
     <w:tmpl w:val="393C1F26"/>
@@ -8415,7 +9950,7 @@
       </w:pPr>
     </w:lvl>
   </w:abstractNum>
-  <w:abstractNum w:abstractNumId="7" w15:restartNumberingAfterBreak="0">
+  <w:abstractNum w:abstractNumId="8" w15:restartNumberingAfterBreak="0">
     <w:nsid w:val="24406A46"/>
     <w:multiLevelType w:val="multilevel"/>
     <w:tmpl w:val="92B004CE"/>
@@ -8528,7 +10063,7 @@
       </w:pPr>
     </w:lvl>
   </w:abstractNum>
-  <w:abstractNum w:abstractNumId="8" w15:restartNumberingAfterBreak="0">
+  <w:abstractNum w:abstractNumId="9" w15:restartNumberingAfterBreak="0">
     <w:nsid w:val="26664F45"/>
     <w:multiLevelType w:val="multilevel"/>
     <w:tmpl w:val="A170C820"/>
@@ -8641,7 +10176,7 @@
       </w:pPr>
     </w:lvl>
   </w:abstractNum>
-  <w:abstractNum w:abstractNumId="9" w15:restartNumberingAfterBreak="0">
+  <w:abstractNum w:abstractNumId="10" w15:restartNumberingAfterBreak="0">
     <w:nsid w:val="28E878C7"/>
     <w:multiLevelType w:val="multilevel"/>
     <w:tmpl w:val="7032BD32"/>
@@ -8754,7 +10289,7 @@
       </w:pPr>
     </w:lvl>
   </w:abstractNum>
-  <w:abstractNum w:abstractNumId="10" w15:restartNumberingAfterBreak="0">
+  <w:abstractNum w:abstractNumId="11" w15:restartNumberingAfterBreak="0">
     <w:nsid w:val="2A5B1D08"/>
     <w:multiLevelType w:val="hybridMultilevel"/>
     <w:tmpl w:val="CF4E57A4"/>
@@ -8867,7 +10402,7 @@
       </w:rPr>
     </w:lvl>
   </w:abstractNum>
-  <w:abstractNum w:abstractNumId="11" w15:restartNumberingAfterBreak="0">
+  <w:abstractNum w:abstractNumId="12" w15:restartNumberingAfterBreak="0">
     <w:nsid w:val="2A8974D0"/>
     <w:multiLevelType w:val="multilevel"/>
     <w:tmpl w:val="4974622A"/>
@@ -8980,7 +10515,7 @@
       </w:pPr>
     </w:lvl>
   </w:abstractNum>
-  <w:abstractNum w:abstractNumId="12" w15:restartNumberingAfterBreak="0">
+  <w:abstractNum w:abstractNumId="13" w15:restartNumberingAfterBreak="0">
     <w:nsid w:val="2DAC684C"/>
     <w:multiLevelType w:val="multilevel"/>
     <w:tmpl w:val="D444C94A"/>
@@ -9093,7 +10628,7 @@
       </w:pPr>
     </w:lvl>
   </w:abstractNum>
-  <w:abstractNum w:abstractNumId="13" w15:restartNumberingAfterBreak="0">
+  <w:abstractNum w:abstractNumId="14" w15:restartNumberingAfterBreak="0">
     <w:nsid w:val="2EF81ED1"/>
     <w:multiLevelType w:val="multilevel"/>
     <w:tmpl w:val="00FAB880"/>
@@ -9242,7 +10777,7 @@
       </w:rPr>
     </w:lvl>
   </w:abstractNum>
-  <w:abstractNum w:abstractNumId="14" w15:restartNumberingAfterBreak="0">
+  <w:abstractNum w:abstractNumId="15" w15:restartNumberingAfterBreak="0">
     <w:nsid w:val="2F96421E"/>
     <w:multiLevelType w:val="hybridMultilevel"/>
     <w:tmpl w:val="78F23DFE"/>
@@ -9355,7 +10890,7 @@
       </w:rPr>
     </w:lvl>
   </w:abstractNum>
-  <w:abstractNum w:abstractNumId="15" w15:restartNumberingAfterBreak="0">
+  <w:abstractNum w:abstractNumId="16" w15:restartNumberingAfterBreak="0">
     <w:nsid w:val="375A3A47"/>
     <w:multiLevelType w:val="multilevel"/>
     <w:tmpl w:val="F45C0BFE"/>
@@ -9504,7 +11039,7 @@
       </w:rPr>
     </w:lvl>
   </w:abstractNum>
-  <w:abstractNum w:abstractNumId="16" w15:restartNumberingAfterBreak="0">
+  <w:abstractNum w:abstractNumId="17" w15:restartNumberingAfterBreak="0">
     <w:nsid w:val="39A521C5"/>
     <w:multiLevelType w:val="multilevel"/>
     <w:tmpl w:val="F45C0BFE"/>
@@ -9653,7 +11188,7 @@
       </w:rPr>
     </w:lvl>
   </w:abstractNum>
-  <w:abstractNum w:abstractNumId="17" w15:restartNumberingAfterBreak="0">
+  <w:abstractNum w:abstractNumId="18" w15:restartNumberingAfterBreak="0">
     <w:nsid w:val="3A2607FA"/>
     <w:multiLevelType w:val="multilevel"/>
     <w:tmpl w:val="6284BFC8"/>
@@ -9802,7 +11337,7 @@
       </w:rPr>
     </w:lvl>
   </w:abstractNum>
-  <w:abstractNum w:abstractNumId="18" w15:restartNumberingAfterBreak="0">
+  <w:abstractNum w:abstractNumId="19" w15:restartNumberingAfterBreak="0">
     <w:nsid w:val="3D313342"/>
     <w:multiLevelType w:val="multilevel"/>
     <w:tmpl w:val="F45C0BFE"/>
@@ -9951,7 +11486,7 @@
       </w:rPr>
     </w:lvl>
   </w:abstractNum>
-  <w:abstractNum w:abstractNumId="19" w15:restartNumberingAfterBreak="0">
+  <w:abstractNum w:abstractNumId="20" w15:restartNumberingAfterBreak="0">
     <w:nsid w:val="3D855D74"/>
     <w:multiLevelType w:val="multilevel"/>
     <w:tmpl w:val="0360D316"/>
@@ -10068,7 +11603,7 @@
       </w:pPr>
     </w:lvl>
   </w:abstractNum>
-  <w:abstractNum w:abstractNumId="20" w15:restartNumberingAfterBreak="0">
+  <w:abstractNum w:abstractNumId="21" w15:restartNumberingAfterBreak="0">
     <w:nsid w:val="409B45C6"/>
     <w:multiLevelType w:val="hybridMultilevel"/>
     <w:tmpl w:val="94B69324"/>
@@ -10181,7 +11716,120 @@
       </w:rPr>
     </w:lvl>
   </w:abstractNum>
-  <w:abstractNum w:abstractNumId="21" w15:restartNumberingAfterBreak="0">
+  <w:abstractNum w:abstractNumId="22" w15:restartNumberingAfterBreak="0">
+    <w:nsid w:val="41AB0DB7"/>
+    <w:multiLevelType w:val="multilevel"/>
+    <w:tmpl w:val="9034BEA4"/>
+    <w:lvl w:ilvl="0">
+      <w:start w:val="1"/>
+      <w:numFmt w:val="decimal"/>
+      <w:lvlText w:val="%1."/>
+      <w:lvlJc w:val="left"/>
+      <w:pPr>
+        <w:tabs>
+          <w:tab w:val="num" w:pos="720"/>
+        </w:tabs>
+        <w:ind w:left="720" w:hanging="360"/>
+      </w:pPr>
+    </w:lvl>
+    <w:lvl w:ilvl="1" w:tentative="1">
+      <w:start w:val="1"/>
+      <w:numFmt w:val="decimal"/>
+      <w:lvlText w:val="%2."/>
+      <w:lvlJc w:val="left"/>
+      <w:pPr>
+        <w:tabs>
+          <w:tab w:val="num" w:pos="1440"/>
+        </w:tabs>
+        <w:ind w:left="1440" w:hanging="360"/>
+      </w:pPr>
+    </w:lvl>
+    <w:lvl w:ilvl="2" w:tentative="1">
+      <w:start w:val="1"/>
+      <w:numFmt w:val="decimal"/>
+      <w:lvlText w:val="%3."/>
+      <w:lvlJc w:val="left"/>
+      <w:pPr>
+        <w:tabs>
+          <w:tab w:val="num" w:pos="2160"/>
+        </w:tabs>
+        <w:ind w:left="2160" w:hanging="360"/>
+      </w:pPr>
+    </w:lvl>
+    <w:lvl w:ilvl="3" w:tentative="1">
+      <w:start w:val="1"/>
+      <w:numFmt w:val="decimal"/>
+      <w:lvlText w:val="%4."/>
+      <w:lvlJc w:val="left"/>
+      <w:pPr>
+        <w:tabs>
+          <w:tab w:val="num" w:pos="2880"/>
+        </w:tabs>
+        <w:ind w:left="2880" w:hanging="360"/>
+      </w:pPr>
+    </w:lvl>
+    <w:lvl w:ilvl="4" w:tentative="1">
+      <w:start w:val="1"/>
+      <w:numFmt w:val="decimal"/>
+      <w:lvlText w:val="%5."/>
+      <w:lvlJc w:val="left"/>
+      <w:pPr>
+        <w:tabs>
+          <w:tab w:val="num" w:pos="3600"/>
+        </w:tabs>
+        <w:ind w:left="3600" w:hanging="360"/>
+      </w:pPr>
+    </w:lvl>
+    <w:lvl w:ilvl="5" w:tentative="1">
+      <w:start w:val="1"/>
+      <w:numFmt w:val="decimal"/>
+      <w:lvlText w:val="%6."/>
+      <w:lvlJc w:val="left"/>
+      <w:pPr>
+        <w:tabs>
+          <w:tab w:val="num" w:pos="4320"/>
+        </w:tabs>
+        <w:ind w:left="4320" w:hanging="360"/>
+      </w:pPr>
+    </w:lvl>
+    <w:lvl w:ilvl="6" w:tentative="1">
+      <w:start w:val="1"/>
+      <w:numFmt w:val="decimal"/>
+      <w:lvlText w:val="%7."/>
+      <w:lvlJc w:val="left"/>
+      <w:pPr>
+        <w:tabs>
+          <w:tab w:val="num" w:pos="5040"/>
+        </w:tabs>
+        <w:ind w:left="5040" w:hanging="360"/>
+      </w:pPr>
+    </w:lvl>
+    <w:lvl w:ilvl="7" w:tentative="1">
+      <w:start w:val="1"/>
+      <w:numFmt w:val="decimal"/>
+      <w:lvlText w:val="%8."/>
+      <w:lvlJc w:val="left"/>
+      <w:pPr>
+        <w:tabs>
+          <w:tab w:val="num" w:pos="5760"/>
+        </w:tabs>
+        <w:ind w:left="5760" w:hanging="360"/>
+      </w:pPr>
+    </w:lvl>
+    <w:lvl w:ilvl="8" w:tentative="1">
+      <w:start w:val="1"/>
+      <w:numFmt w:val="decimal"/>
+      <w:lvlText w:val="%9."/>
+      <w:lvlJc w:val="left"/>
+      <w:pPr>
+        <w:tabs>
+          <w:tab w:val="num" w:pos="6480"/>
+        </w:tabs>
+        <w:ind w:left="6480" w:hanging="360"/>
+      </w:pPr>
+    </w:lvl>
+  </w:abstractNum>
+  <w:abstractNum w:abstractNumId="23" w15:restartNumberingAfterBreak="0">
     <w:nsid w:val="42213006"/>
     <w:multiLevelType w:val="multilevel"/>
     <w:tmpl w:val="40FEDA40"/>
@@ -10294,7 +11942,7 @@
       </w:pPr>
     </w:lvl>
   </w:abstractNum>
-  <w:abstractNum w:abstractNumId="22" w15:restartNumberingAfterBreak="0">
+  <w:abstractNum w:abstractNumId="24" w15:restartNumberingAfterBreak="0">
     <w:nsid w:val="4D3F3AEC"/>
     <w:multiLevelType w:val="multilevel"/>
     <w:tmpl w:val="5F606E3C"/>
@@ -10407,7 +12055,120 @@
       </w:pPr>
     </w:lvl>
   </w:abstractNum>
-  <w:abstractNum w:abstractNumId="23" w15:restartNumberingAfterBreak="0">
+  <w:abstractNum w:abstractNumId="25" w15:restartNumberingAfterBreak="0">
+    <w:nsid w:val="53A41194"/>
+    <w:multiLevelType w:val="multilevel"/>
+    <w:tmpl w:val="16B460CC"/>
+    <w:lvl w:ilvl="0">
+      <w:start w:val="1"/>
+      <w:numFmt w:val="decimal"/>
+      <w:lvlText w:val="%1."/>
+      <w:lvlJc w:val="left"/>
+      <w:pPr>
+        <w:tabs>
+          <w:tab w:val="num" w:pos="720"/>
+        </w:tabs>
+        <w:ind w:left="720" w:hanging="360"/>
+      </w:pPr>
+    </w:lvl>
+    <w:lvl w:ilvl="1" w:tentative="1">
+      <w:start w:val="1"/>
+      <w:numFmt w:val="decimal"/>
+      <w:lvlText w:val="%2."/>
+      <w:lvlJc w:val="left"/>
+      <w:pPr>
+        <w:tabs>
+          <w:tab w:val="num" w:pos="1440"/>
+        </w:tabs>
+        <w:ind w:left="1440" w:hanging="360"/>
+      </w:pPr>
+    </w:lvl>
+    <w:lvl w:ilvl="2" w:tentative="1">
+      <w:start w:val="1"/>
+      <w:numFmt w:val="decimal"/>
+      <w:lvlText w:val="%3."/>
+      <w:lvlJc w:val="left"/>
+      <w:pPr>
+        <w:tabs>
+          <w:tab w:val="num" w:pos="2160"/>
+        </w:tabs>
+        <w:ind w:left="2160" w:hanging="360"/>
+      </w:pPr>
+    </w:lvl>
+    <w:lvl w:ilvl="3" w:tentative="1">
+      <w:start w:val="1"/>
+      <w:numFmt w:val="decimal"/>
+      <w:lvlText w:val="%4."/>
+      <w:lvlJc w:val="left"/>
+      <w:pPr>
+        <w:tabs>
+          <w:tab w:val="num" w:pos="2880"/>
+        </w:tabs>
+        <w:ind w:left="2880" w:hanging="360"/>
+      </w:pPr>
+    </w:lvl>
+    <w:lvl w:ilvl="4" w:tentative="1">
+      <w:start w:val="1"/>
+      <w:numFmt w:val="decimal"/>
+      <w:lvlText w:val="%5."/>
+      <w:lvlJc w:val="left"/>
+      <w:pPr>
+        <w:tabs>
+          <w:tab w:val="num" w:pos="3600"/>
+        </w:tabs>
+        <w:ind w:left="3600" w:hanging="360"/>
+      </w:pPr>
+    </w:lvl>
+    <w:lvl w:ilvl="5" w:tentative="1">
+      <w:start w:val="1"/>
+      <w:numFmt w:val="decimal"/>
+      <w:lvlText w:val="%6."/>
+      <w:lvlJc w:val="left"/>
+      <w:pPr>
+        <w:tabs>
+          <w:tab w:val="num" w:pos="4320"/>
+        </w:tabs>
+        <w:ind w:left="4320" w:hanging="360"/>
+      </w:pPr>
+    </w:lvl>
+    <w:lvl w:ilvl="6" w:tentative="1">
+      <w:start w:val="1"/>
+      <w:numFmt w:val="decimal"/>
+      <w:lvlText w:val="%7."/>
+      <w:lvlJc w:val="left"/>
+      <w:pPr>
+        <w:tabs>
+          <w:tab w:val="num" w:pos="5040"/>
+        </w:tabs>
+        <w:ind w:left="5040" w:hanging="360"/>
+      </w:pPr>
+    </w:lvl>
+    <w:lvl w:ilvl="7" w:tentative="1">
+      <w:start w:val="1"/>
+      <w:numFmt w:val="decimal"/>
+      <w:lvlText w:val="%8."/>
+      <w:lvlJc w:val="left"/>
+      <w:pPr>
+        <w:tabs>
+          <w:tab w:val="num" w:pos="5760"/>
+        </w:tabs>
+        <w:ind w:left="5760" w:hanging="360"/>
+      </w:pPr>
+    </w:lvl>
+    <w:lvl w:ilvl="8" w:tentative="1">
+      <w:start w:val="1"/>
+      <w:numFmt w:val="decimal"/>
+      <w:lvlText w:val="%9."/>
+      <w:lvlJc w:val="left"/>
+      <w:pPr>
+        <w:tabs>
+          <w:tab w:val="num" w:pos="6480"/>
+        </w:tabs>
+        <w:ind w:left="6480" w:hanging="360"/>
+      </w:pPr>
+    </w:lvl>
+  </w:abstractNum>
+  <w:abstractNum w:abstractNumId="26" w15:restartNumberingAfterBreak="0">
     <w:nsid w:val="60F97ABC"/>
     <w:multiLevelType w:val="hybridMultilevel"/>
     <w:tmpl w:val="AC92F02C"/>
@@ -10520,7 +12281,7 @@
       </w:rPr>
     </w:lvl>
   </w:abstractNum>
-  <w:abstractNum w:abstractNumId="24" w15:restartNumberingAfterBreak="0">
+  <w:abstractNum w:abstractNumId="27" w15:restartNumberingAfterBreak="0">
     <w:nsid w:val="61037445"/>
     <w:multiLevelType w:val="multilevel"/>
     <w:tmpl w:val="AA16AFA6"/>
@@ -10669,7 +12430,7 @@
       </w:rPr>
     </w:lvl>
   </w:abstractNum>
-  <w:abstractNum w:abstractNumId="25" w15:restartNumberingAfterBreak="0">
+  <w:abstractNum w:abstractNumId="28" w15:restartNumberingAfterBreak="0">
     <w:nsid w:val="65134713"/>
     <w:multiLevelType w:val="multilevel"/>
     <w:tmpl w:val="E1D8B4F4"/>
@@ -10818,7 +12579,7 @@
       </w:rPr>
     </w:lvl>
   </w:abstractNum>
-  <w:abstractNum w:abstractNumId="26" w15:restartNumberingAfterBreak="0">
+  <w:abstractNum w:abstractNumId="29" w15:restartNumberingAfterBreak="0">
     <w:nsid w:val="66B8699C"/>
     <w:multiLevelType w:val="hybridMultilevel"/>
     <w:tmpl w:val="9FC2408E"/>
@@ -10907,7 +12668,7 @@
       </w:pPr>
     </w:lvl>
   </w:abstractNum>
-  <w:abstractNum w:abstractNumId="27" w15:restartNumberingAfterBreak="0">
+  <w:abstractNum w:abstractNumId="30" w15:restartNumberingAfterBreak="0">
     <w:nsid w:val="71FA47B4"/>
     <w:multiLevelType w:val="multilevel"/>
     <w:tmpl w:val="EDF8EA54"/>
@@ -11020,7 +12781,7 @@
       </w:pPr>
     </w:lvl>
   </w:abstractNum>
-  <w:abstractNum w:abstractNumId="28" w15:restartNumberingAfterBreak="0">
+  <w:abstractNum w:abstractNumId="31" w15:restartNumberingAfterBreak="0">
     <w:nsid w:val="74E3053C"/>
     <w:multiLevelType w:val="hybridMultilevel"/>
     <w:tmpl w:val="0C848EF6"/>
@@ -11133,7 +12894,7 @@
       </w:rPr>
     </w:lvl>
   </w:abstractNum>
-  <w:abstractNum w:abstractNumId="29" w15:restartNumberingAfterBreak="0">
+  <w:abstractNum w:abstractNumId="32" w15:restartNumberingAfterBreak="0">
     <w:nsid w:val="774B5494"/>
     <w:multiLevelType w:val="multilevel"/>
     <w:tmpl w:val="F45C0BFE"/>
@@ -11282,7 +13043,7 @@
       </w:rPr>
     </w:lvl>
   </w:abstractNum>
-  <w:abstractNum w:abstractNumId="30" w15:restartNumberingAfterBreak="0">
+  <w:abstractNum w:abstractNumId="33" w15:restartNumberingAfterBreak="0">
     <w:nsid w:val="79243EB0"/>
     <w:multiLevelType w:val="hybridMultilevel"/>
     <w:tmpl w:val="7102DE4C"/>
@@ -11395,7 +13156,7 @@
       </w:rPr>
     </w:lvl>
   </w:abstractNum>
-  <w:abstractNum w:abstractNumId="31" w15:restartNumberingAfterBreak="0">
+  <w:abstractNum w:abstractNumId="34" w15:restartNumberingAfterBreak="0">
     <w:nsid w:val="79D820C8"/>
     <w:multiLevelType w:val="multilevel"/>
     <w:tmpl w:val="8C1A3D0E"/>
@@ -11508,7 +13269,7 @@
       </w:pPr>
     </w:lvl>
   </w:abstractNum>
-  <w:abstractNum w:abstractNumId="32" w15:restartNumberingAfterBreak="0">
+  <w:abstractNum w:abstractNumId="35" w15:restartNumberingAfterBreak="0">
     <w:nsid w:val="7A8763F3"/>
     <w:multiLevelType w:val="hybridMultilevel"/>
     <w:tmpl w:val="764E2CCC"/>
@@ -11621,7 +13382,7 @@
       </w:rPr>
     </w:lvl>
   </w:abstractNum>
-  <w:abstractNum w:abstractNumId="33" w15:restartNumberingAfterBreak="0">
+  <w:abstractNum w:abstractNumId="36" w15:restartNumberingAfterBreak="0">
     <w:nsid w:val="7B65246A"/>
     <w:multiLevelType w:val="hybridMultilevel"/>
     <w:tmpl w:val="582AC8B8"/>
@@ -11735,7 +13496,7 @@
       </w:rPr>
     </w:lvl>
   </w:abstractNum>
-  <w:abstractNum w:abstractNumId="34" w15:restartNumberingAfterBreak="0">
+  <w:abstractNum w:abstractNumId="37" w15:restartNumberingAfterBreak="0">
     <w:nsid w:val="7EA60387"/>
     <w:multiLevelType w:val="multilevel"/>
     <w:tmpl w:val="FF2E3462"/>
@@ -11849,109 +13610,118 @@
     </w:lvl>
   </w:abstractNum>
   <w:num w:numId="1" w16cid:durableId="1316757790">
+    <w:abstractNumId w:val="5"/>
+  </w:num>
+  <w:num w:numId="2" w16cid:durableId="628242603">
     <w:abstractNumId w:val="4"/>
   </w:num>
-  <w:num w:numId="2" w16cid:durableId="628242603">
+  <w:num w:numId="3" w16cid:durableId="2026789526">
+    <w:abstractNumId w:val="18"/>
+  </w:num>
+  <w:num w:numId="4" w16cid:durableId="533157701">
+    <w:abstractNumId w:val="11"/>
+  </w:num>
+  <w:num w:numId="5" w16cid:durableId="2042898703">
+    <w:abstractNumId w:val="32"/>
+  </w:num>
+  <w:num w:numId="6" w16cid:durableId="786312487">
+    <w:abstractNumId w:val="19"/>
+  </w:num>
+  <w:num w:numId="7" w16cid:durableId="1704212344">
+    <w:abstractNumId w:val="16"/>
+  </w:num>
+  <w:num w:numId="8" w16cid:durableId="689644132">
+    <w:abstractNumId w:val="17"/>
+  </w:num>
+  <w:num w:numId="9" w16cid:durableId="708139862">
+    <w:abstractNumId w:val="30"/>
+  </w:num>
+  <w:num w:numId="10" w16cid:durableId="856390898">
+    <w:abstractNumId w:val="24"/>
+  </w:num>
+  <w:num w:numId="11" w16cid:durableId="967198890">
+    <w:abstractNumId w:val="2"/>
+  </w:num>
+  <w:num w:numId="12" w16cid:durableId="1602562419">
+    <w:abstractNumId w:val="8"/>
+  </w:num>
+  <w:num w:numId="13" w16cid:durableId="52241308">
+    <w:abstractNumId w:val="21"/>
+  </w:num>
+  <w:num w:numId="14" w16cid:durableId="1172336566">
+    <w:abstractNumId w:val="31"/>
+  </w:num>
+  <w:num w:numId="15" w16cid:durableId="1716587621">
+    <w:abstractNumId w:val="13"/>
+  </w:num>
+  <w:num w:numId="16" w16cid:durableId="996959481">
+    <w:abstractNumId w:val="23"/>
+  </w:num>
+  <w:num w:numId="17" w16cid:durableId="1913849535">
+    <w:abstractNumId w:val="33"/>
+  </w:num>
+  <w:num w:numId="18" w16cid:durableId="2130004835">
+    <w:abstractNumId w:val="26"/>
+  </w:num>
+  <w:num w:numId="19" w16cid:durableId="487213664">
     <w:abstractNumId w:val="3"/>
   </w:num>
-  <w:num w:numId="3" w16cid:durableId="2026789526">
-    <w:abstractNumId w:val="17"/>
+  <w:num w:numId="20" w16cid:durableId="1340934673">
+    <w:abstractNumId w:val="29"/>
   </w:num>
-  <w:num w:numId="4" w16cid:durableId="533157701">
+  <w:num w:numId="21" w16cid:durableId="1028992314">
+    <w:abstractNumId w:val="20"/>
+  </w:num>
+  <w:num w:numId="22" w16cid:durableId="1332610938">
+    <w:abstractNumId w:val="14"/>
+  </w:num>
+  <w:num w:numId="23" w16cid:durableId="1507086508">
+    <w:abstractNumId w:val="34"/>
+  </w:num>
+  <w:num w:numId="24" w16cid:durableId="1368943794">
+    <w:abstractNumId w:val="28"/>
+  </w:num>
+  <w:num w:numId="25" w16cid:durableId="1910847587">
+    <w:abstractNumId w:val="6"/>
+  </w:num>
+  <w:num w:numId="26" w16cid:durableId="1990595870">
+    <w:abstractNumId w:val="27"/>
+  </w:num>
+  <w:num w:numId="27" w16cid:durableId="2122528990">
+    <w:abstractNumId w:val="9"/>
+  </w:num>
+  <w:num w:numId="28" w16cid:durableId="667363817">
+    <w:abstractNumId w:val="12"/>
+  </w:num>
+  <w:num w:numId="29" w16cid:durableId="651452099">
+    <w:abstractNumId w:val="7"/>
+  </w:num>
+  <w:num w:numId="30" w16cid:durableId="1429354617">
     <w:abstractNumId w:val="10"/>
   </w:num>
-  <w:num w:numId="5" w16cid:durableId="2042898703">
-    <w:abstractNumId w:val="29"/>
+  <w:num w:numId="31" w16cid:durableId="1922175935">
+    <w:abstractNumId w:val="37"/>
   </w:num>
-  <w:num w:numId="6" w16cid:durableId="786312487">
-    <w:abstractNumId w:val="18"/>
+  <w:num w:numId="32" w16cid:durableId="978147913">
+    <w:abstractNumId w:val="35"/>
   </w:num>
-  <w:num w:numId="7" w16cid:durableId="1704212344">
+  <w:num w:numId="33" w16cid:durableId="1965233972">
+    <w:abstractNumId w:val="1"/>
+  </w:num>
+  <w:num w:numId="34" w16cid:durableId="343291791">
     <w:abstractNumId w:val="15"/>
   </w:num>
-  <w:num w:numId="8" w16cid:durableId="689644132">
-    <w:abstractNumId w:val="16"/>
+  <w:num w:numId="35" w16cid:durableId="1180899906">
+    <w:abstractNumId w:val="36"/>
   </w:num>
-  <w:num w:numId="9" w16cid:durableId="708139862">
-    <w:abstractNumId w:val="27"/>
-  </w:num>
-  <w:num w:numId="10" w16cid:durableId="856390898">
-    <w:abstractNumId w:val="22"/>
-  </w:num>
-  <w:num w:numId="11" w16cid:durableId="967198890">
-    <w:abstractNumId w:val="1"/>
-  </w:num>
-  <w:num w:numId="12" w16cid:durableId="1602562419">
-    <w:abstractNumId w:val="7"/>
-  </w:num>
-  <w:num w:numId="13" w16cid:durableId="52241308">
-    <w:abstractNumId w:val="20"/>
-  </w:num>
-  <w:num w:numId="14" w16cid:durableId="1172336566">
-    <w:abstractNumId w:val="28"/>
-  </w:num>
-  <w:num w:numId="15" w16cid:durableId="1716587621">
-    <w:abstractNumId w:val="12"/>
-  </w:num>
-  <w:num w:numId="16" w16cid:durableId="996959481">
-    <w:abstractNumId w:val="21"/>
-  </w:num>
-  <w:num w:numId="17" w16cid:durableId="1913849535">
-    <w:abstractNumId w:val="30"/>
-  </w:num>
-  <w:num w:numId="18" w16cid:durableId="2130004835">
-    <w:abstractNumId w:val="23"/>
-  </w:num>
-  <w:num w:numId="19" w16cid:durableId="487213664">
-    <w:abstractNumId w:val="2"/>
-  </w:num>
-  <w:num w:numId="20" w16cid:durableId="1340934673">
-    <w:abstractNumId w:val="26"/>
-  </w:num>
-  <w:num w:numId="21" w16cid:durableId="1028992314">
-    <w:abstractNumId w:val="19"/>
-  </w:num>
-  <w:num w:numId="22" w16cid:durableId="1332610938">
-    <w:abstractNumId w:val="13"/>
-  </w:num>
-  <w:num w:numId="23" w16cid:durableId="1507086508">
-    <w:abstractNumId w:val="31"/>
-  </w:num>
-  <w:num w:numId="24" w16cid:durableId="1368943794">
+  <w:num w:numId="36" w16cid:durableId="2084452202">
     <w:abstractNumId w:val="25"/>
   </w:num>
-  <w:num w:numId="25" w16cid:durableId="1910847587">
-    <w:abstractNumId w:val="5"/>
-  </w:num>
-  <w:num w:numId="26" w16cid:durableId="1990595870">
-    <w:abstractNumId w:val="24"/>
-  </w:num>
-  <w:num w:numId="27" w16cid:durableId="2122528990">
-    <w:abstractNumId w:val="8"/>
-  </w:num>
-  <w:num w:numId="28" w16cid:durableId="667363817">
-    <w:abstractNumId w:val="11"/>
-  </w:num>
-  <w:num w:numId="29" w16cid:durableId="651452099">
-    <w:abstractNumId w:val="6"/>
-  </w:num>
-  <w:num w:numId="30" w16cid:durableId="1429354617">
-    <w:abstractNumId w:val="9"/>
-  </w:num>
-  <w:num w:numId="31" w16cid:durableId="1922175935">
-    <w:abstractNumId w:val="34"/>
-  </w:num>
-  <w:num w:numId="32" w16cid:durableId="978147913">
-    <w:abstractNumId w:val="32"/>
-  </w:num>
-  <w:num w:numId="33" w16cid:durableId="1965233972">
+  <w:num w:numId="37" w16cid:durableId="556208392">
     <w:abstractNumId w:val="0"/>
   </w:num>
-  <w:num w:numId="34" w16cid:durableId="343291791">
-    <w:abstractNumId w:val="14"/>
-  </w:num>
-  <w:num w:numId="35" w16cid:durableId="1180899906">
-    <w:abstractNumId w:val="33"/>
+  <w:num w:numId="38" w16cid:durableId="667633049">
+    <w:abstractNumId w:val="22"/>
   </w:num>
 </w:numbering>
 </file>

</xml_diff>